<commit_message>
Updating with news up to 2/4/20
</commit_message>
<xml_diff>
--- a/company-news.docx
+++ b/company-news.docx
@@ -4,12 +4,16 @@
   <w:body>
     <w:p>
       <w:pPr>
-        <w:pStyle w:val="Heading1"/>
-      </w:pPr>
-      <w:bookmarkStart w:id="21" w:name="aapl"/>
-      <w:bookmarkEnd w:id="21"/>
-      <w:r>
-        <w:t xml:space="preserve">AAPL</w:t>
+        <w:pStyle w:val="Title"/>
+      </w:pPr>
+      <w:r>
+        <w:t xml:space="preserve">INTC</w:t>
+      </w:r>
+      <w:r>
+        <w:t xml:space="preserve"> </w:t>
+      </w:r>
+      <w:r>
+        <w:t xml:space="preserve">News</w:t>
       </w:r>
     </w:p>
     <w:p>
@@ -20,828 +24,294 @@
         <w:rPr>
           <w:b/>
         </w:rPr>
-        <w:t xml:space="preserve">Oct 31, 2019</w:t>
+        <w:t xml:space="preserve">Nov 19, 2019</w:t>
       </w:r>
       <w:r>
         <w:br w:type="textWrapping"/>
       </w:r>
       <w:r>
-        <w:t xml:space="preserve">The company projected fiscal first-quarter revenue that beat analystsâ estimates, signaling solid demand for iPhone 11 models, new services like Apple TV+ and wearables such as upgraded AirPods and the Apple Watch. Fiscal first-quarter sales will be $85.5 billion to $89.5 billion, the company said. Analysts were looking for $86.5 billion, according to data compiled by Bloomberg. The new forecast means Apple will return to growth, after missing sales targets in last yearâs holiday period. Fiscal fourth-quarter revenue and profit also topped Wall Street estimates. Apple reported fourth-quarter sales of $64 billion, up 1.8% from a year earlier. Net income was $13.7 billion, or $3.03 a share, versus $14.1 billion, or $2.91 a share, in the same period last year. Analysts were looking for revenue of $63 billion and profit of $2.84 a share. The company said it sold $33.4 billion worth of iPhones in the quarter, beating analystsâ estimates of $32.3 billion, but still down from $36.8 billion in the year-ago quarter. The Wearables, Home, and Accessories segment, which includes the Apple Watch, AirPods, HomePod, Apple TV, and Beats headphones, generated $6.5 billion in revenue, an increase of 54%, easily topping Wall Street estimates. The Services division is growing at a faster rate and revenue jumped 18% from a year earlier. Apple said it generated $7 billion in revenue from the Mac segment. That was down 5% and missed Wall Street expectations.</w:t>
+        <w:t xml:space="preserve">Price target was raised to $64 from $60 at mizuho securities, which wrote that its internal checks pointed to the chipmaker</w:t>
+      </w:r>
+      <w:r>
+        <w:t xml:space="preserve"> </w:t>
+      </w:r>
+      <w:r>
+        <w:t xml:space="preserve">“</w:t>
+      </w:r>
+      <w:r>
+        <w:t xml:space="preserve">getting aggressive on pricing.</w:t>
+      </w:r>
+      <w:r>
+        <w:t xml:space="preserve">”</w:t>
       </w:r>
     </w:p>
     <w:p>
       <w:pPr>
-        <w:pStyle w:val="Heading1"/>
-      </w:pPr>
-      <w:bookmarkStart w:id="22" w:name="aapl-1"/>
-      <w:bookmarkEnd w:id="22"/>
-      <w:r>
-        <w:t xml:space="preserve">AAPL</w:t>
-      </w:r>
-    </w:p>
-    <w:p>
-      <w:pPr>
-        <w:pStyle w:val="FirstParagraph"/>
+        <w:pStyle w:val="BodyText"/>
       </w:pPr>
       <w:r>
         <w:rPr>
           <w:b/>
         </w:rPr>
-        <w:t xml:space="preserve">Nov 11, 2019</w:t>
+        <w:t xml:space="preserve">Nov 21, 2019</w:t>
       </w:r>
       <w:r>
         <w:br w:type="textWrapping"/>
       </w:r>
       <w:r>
-        <w:t xml:space="preserve">Shares slipped in pre-market trading Monday amid a series of questions over the fairness of the algorithm linked to its Apple Titanium credit card and a potential investigation by financial services authorities in the state of New York. Apple, which launched Titanium earlier this year with Goldman Sachs GS, has been accused of allowing the card’s algorithm to set credit limits for some applicants based on gender following a torrent of comments on Twitter over the weekend that included the voice of co-founder Steve Wozniak. The allegations prompted a response from Linda Lacewell, the Superintendent of New York State Department of Financial Services, who noted the so-called black box problem of opaque nature of credit scoring and the lack of consumer visibility in the process of correcting errors.</w:t>
+        <w:t xml:space="preserve">Told customers it is still facing challenges meeting demand for personal-computer processors and apologized for shipment delays, saying supply remains tight and chip inventories are limited. The execution issue is</w:t>
+      </w:r>
+      <w:r>
+        <w:t xml:space="preserve"> </w:t>
+      </w:r>
+      <w:r>
+        <w:t xml:space="preserve">“</w:t>
+      </w:r>
+      <w:r>
+        <w:t xml:space="preserve">not ideal,</w:t>
+      </w:r>
+      <w:r>
+        <w:t xml:space="preserve">”</w:t>
+      </w:r>
+      <w:r>
+        <w:t xml:space="preserve"> </w:t>
+      </w:r>
+      <w:r>
+        <w:t xml:space="preserve">as credit suisse wrote. But intel reiterated a previously given guidance, which</w:t>
+      </w:r>
+      <w:r>
+        <w:t xml:space="preserve"> </w:t>
+      </w:r>
+      <w:r>
+        <w:t xml:space="preserve">“</w:t>
+      </w:r>
+      <w:r>
+        <w:t xml:space="preserve">would indicate that the near-term impact for the company is rather limited,</w:t>
+      </w:r>
+      <w:r>
+        <w:t xml:space="preserve">”</w:t>
+      </w:r>
+      <w:r>
+        <w:t xml:space="preserve"> </w:t>
+      </w:r>
+      <w:r>
+        <w:t xml:space="preserve">according to bofa.</w:t>
       </w:r>
     </w:p>
     <w:p>
       <w:pPr>
-        <w:pStyle w:val="Heading1"/>
-      </w:pPr>
-      <w:bookmarkStart w:id="23" w:name="aapl-2"/>
-      <w:bookmarkEnd w:id="23"/>
-      <w:r>
-        <w:t xml:space="preserve">AAPL</w:t>
-      </w:r>
-    </w:p>
-    <w:p>
-      <w:pPr>
-        <w:pStyle w:val="FirstParagraph"/>
+        <w:pStyle w:val="BodyText"/>
       </w:pPr>
       <w:r>
         <w:rPr>
           <w:b/>
         </w:rPr>
-        <w:t xml:space="preserve">Nov 12, 2019</w:t>
+        <w:t xml:space="preserve">Nov 26, 2019</w:t>
       </w:r>
       <w:r>
         <w:br w:type="textWrapping"/>
       </w:r>
       <w:r>
-        <w:t xml:space="preserve">Is seeing âimprovingâ demand for the iPhone 11, relative to expectations, and the model has overtaken the Pro and Max versions of the smartphone, according to KeyBanc Capital Markets.</w:t>
+        <w:t xml:space="preserve">Is seeking buyers for its connected home division, a unit that makes chips used in home internet access gear, according to people familiar with the matter. The chipmaker has hired a financial adviser and is seeking to sell the unit that has annual sales of about $450 million, said the people, who asked not to be identified because the matter is private.</w:t>
       </w:r>
     </w:p>
     <w:p>
       <w:pPr>
-        <w:pStyle w:val="Heading1"/>
-      </w:pPr>
-      <w:bookmarkStart w:id="24" w:name="aapl-3"/>
-      <w:bookmarkEnd w:id="24"/>
-      <w:r>
-        <w:t xml:space="preserve">AAPL</w:t>
-      </w:r>
-    </w:p>
-    <w:p>
-      <w:pPr>
-        <w:pStyle w:val="FirstParagraph"/>
+        <w:pStyle w:val="BodyText"/>
       </w:pPr>
       <w:r>
         <w:rPr>
           <w:b/>
         </w:rPr>
-        <w:t xml:space="preserve">Nov 13, 2019</w:t>
+        <w:t xml:space="preserve">Nov 27, 2019</w:t>
       </w:r>
       <w:r>
         <w:br w:type="textWrapping"/>
       </w:r>
       <w:r>
-        <w:t xml:space="preserve">Unveils New 16-Inch Macbook Pro Starting $2,399. The new MacBook Pro features a new keyboard with a redesigned scissor mechanism, a six-speaker sound system, longer battery life, among others.</w:t>
+        <w:t xml:space="preserve">Dell technologies inc. lowered its annual revenue forecast after component shortages from supplier intel corp. blunted growth prospects despite buoyant corporate demand for new personal computers.</w:t>
       </w:r>
     </w:p>
     <w:p>
       <w:pPr>
-        <w:pStyle w:val="Heading1"/>
-      </w:pPr>
-      <w:bookmarkStart w:id="25" w:name="aapl-4"/>
-      <w:bookmarkEnd w:id="25"/>
-      <w:r>
-        <w:t xml:space="preserve">AAPL</w:t>
-      </w:r>
-    </w:p>
-    <w:p>
-      <w:pPr>
-        <w:pStyle w:val="FirstParagraph"/>
+        <w:pStyle w:val="BodyText"/>
       </w:pPr>
       <w:r>
         <w:rPr>
           <w:b/>
         </w:rPr>
-        <w:t xml:space="preserve">Nov 14, 2019</w:t>
+        <w:t xml:space="preserve">Dec 03, 2019</w:t>
       </w:r>
       <w:r>
         <w:br w:type="textWrapping"/>
       </w:r>
       <w:r>
-        <w:t xml:space="preserve">Received a rare bear call on Thursday, after the company was downgraded to sell from hold at Maxim Group, which cited the potential for lower iPhone revenue over the next year. Analyst Nehal Chokshi forecast weakness in both unit sales and average selling prices, citing an analysis of a proprietary survey. The survey data âlead us to expect 14% below consensus iPhone revenue in F2Q20 &amp; 6% below for FY20,â the firm wrote to clients. It expects iPhone revenue will fall 5% in Appleâs fiscal 2020, and also anticipates that Appleâs operating profits will fall 2% year-over-year âas ongoing growth in services and wearables will only partially offset iPhone declines.â Maxim established a $190 price target on the stock, which implies downside of nearly 30% from Appleâs Wednesday record close of $264.47.</w:t>
+        <w:t xml:space="preserve">Is in advanced talks to buy israeli startup habana labs for an estimated $1 billion, the globes reports. Both intel and habana labs refused to comment on the report. In june this year, habana labs announced the launch of a new chip called gaudi. Gaudi is an ai training processor for data centers, which the company says will deliver an increase in throughput of up to four times over systems built with equivalent number gpus. The gaudi chip joins the company’s goya ai inference processor launched a year ago. The training stage of artificial intelligence requires huge computing resources. This is a field led by nvidia, with chips based on technology originally intended for graphics processing.</w:t>
       </w:r>
     </w:p>
     <w:p>
       <w:pPr>
-        <w:pStyle w:val="Heading1"/>
-      </w:pPr>
-      <w:bookmarkStart w:id="26" w:name="adsk"/>
-      <w:bookmarkEnd w:id="26"/>
-      <w:r>
-        <w:t xml:space="preserve">ADSK</w:t>
-      </w:r>
-    </w:p>
-    <w:p>
-      <w:pPr>
-        <w:pStyle w:val="FirstParagraph"/>
+        <w:pStyle w:val="BodyText"/>
       </w:pPr>
       <w:r>
         <w:rPr>
           <w:b/>
         </w:rPr>
-        <w:t xml:space="preserve">Nov 13, 2019</w:t>
+        <w:t xml:space="preserve">Dec 06, 2019</w:t>
       </w:r>
       <w:r>
         <w:br w:type="textWrapping"/>
       </w:r>
       <w:r>
-        <w:t xml:space="preserve">Baird named Autodesk a âfresh pickâ and expects the Nov. 26 release of the companyâs third-quarter results to act as a positive event for the stock. âA better-than-feared 3Q report and notable Autodesk events could provide catalysts for stock that has been down and out this year,â wrote analyst Rob Oliver, who has an outperform rating and $177 price target on the stock.</w:t>
+        <w:t xml:space="preserve">Qualcomm inc. is under no illusions about how long it will take to make a dent in intel corp.’s dominance of the laptop market. But a new set of chips it’s offering will make it tougher to keep qualcomm out of computers. Current models, such as microsoft corp.’s surface pro x, cost more than $1,000. Qualcomm is now rolling out new chips that will allow pc makers to build machines that compete with budget systems retailing for as low as $300. More affordable devices will help, but qualcomm and other interlopers need new ways to reach consumers if they’re to overcome intel’s brand recognition and marketing spending. One thing that’s helping is the sale of qualcomm chip-based laptops by mobile phone service providers. Like phones, they’re increasingly being offered on monthly installment purchase plans, making the devices more affordable, nunes said. Carriers like the cellular component of qualcomm chips which ties customers to their networks, he said. Corporations like the idea that the machines they give to employees are always connected to the internet. Interest from that market has surprised qualcomm. Knowing where the machines are and being able to update them all the time are advantages of a cellular link, nunes said.</w:t>
       </w:r>
     </w:p>
     <w:p>
       <w:pPr>
-        <w:pStyle w:val="Heading1"/>
-      </w:pPr>
-      <w:bookmarkStart w:id="27" w:name="all"/>
-      <w:bookmarkEnd w:id="27"/>
-      <w:r>
-        <w:t xml:space="preserve">ALL</w:t>
-      </w:r>
-    </w:p>
-    <w:p>
-      <w:pPr>
-        <w:pStyle w:val="FirstParagraph"/>
+        <w:pStyle w:val="BodyText"/>
       </w:pPr>
       <w:r>
         <w:rPr>
           <w:b/>
         </w:rPr>
-        <w:t xml:space="preserve">Nov 12, 2019</w:t>
+        <w:t xml:space="preserve">Dec 17, 2019</w:t>
       </w:r>
       <w:r>
         <w:br w:type="textWrapping"/>
       </w:r>
       <w:r>
-        <w:t xml:space="preserve">Price Target Raised to $130.00/Share From $125.00 by Barclays. Separately, JP Morgan resumed coverage with a Buy rating and $118 price target.</w:t>
+        <w:t xml:space="preserve">Bought habana labs, an israeli startup that develops chips for artificial intelligence applications, for about $2 billion to bolster its efforts in the fast-growing market for ai silicon. The purchase is the latest in a string of acquisitions aimed at making intel’s offerings essential to some of the biggest buyers of silicon and fending off rising competitors</w:t>
       </w:r>
     </w:p>
     <w:p>
       <w:pPr>
-        <w:pStyle w:val="Heading1"/>
-      </w:pPr>
-      <w:bookmarkStart w:id="28" w:name="all-1"/>
-      <w:bookmarkEnd w:id="28"/>
-      <w:r>
-        <w:t xml:space="preserve">ALL</w:t>
-      </w:r>
-    </w:p>
-    <w:p>
-      <w:pPr>
-        <w:pStyle w:val="FirstParagraph"/>
+        <w:pStyle w:val="BodyText"/>
       </w:pPr>
       <w:r>
         <w:rPr>
           <w:b/>
         </w:rPr>
-        <w:t xml:space="preserve">Nov 14, 2019</w:t>
+        <w:t xml:space="preserve">Jan 17, 2020</w:t>
       </w:r>
       <w:r>
         <w:br w:type="textWrapping"/>
       </w:r>
       <w:r>
-        <w:t xml:space="preserve">Price target increased to $114 from $110 at Morgan Stanley, maintained at Equal Weight.</w:t>
+        <w:t xml:space="preserve">Price target was raised to $60 from $53 at citi, which also opened a positive catalyst watch on the stock ahead of the release of its fourth-quarter results later this month.</w:t>
       </w:r>
     </w:p>
     <w:p>
       <w:pPr>
-        <w:pStyle w:val="Heading1"/>
-      </w:pPr>
-      <w:bookmarkStart w:id="29" w:name="amzn"/>
-      <w:bookmarkEnd w:id="29"/>
-      <w:r>
-        <w:t xml:space="preserve">AMZN</w:t>
-      </w:r>
-    </w:p>
-    <w:p>
-      <w:pPr>
-        <w:pStyle w:val="FirstParagraph"/>
+        <w:pStyle w:val="BodyText"/>
       </w:pPr>
       <w:r>
         <w:rPr>
           <w:b/>
         </w:rPr>
-        <w:t xml:space="preserve">Nov 01, 2019</w:t>
+        <w:t xml:space="preserve">Jan 21, 2020</w:t>
       </w:r>
       <w:r>
         <w:br w:type="textWrapping"/>
       </w:r>
       <w:r>
-        <w:t xml:space="preserve">JPMorgan Chase &amp; Co. will pilot a new health-care plan for some non-New York employees as part of its mysterious venture with Amazon.com Inc. and Warren Buffettâs Berkshire Hathaway Inc., according to people familiar with the matter. Under the new program, called Haven Healthcare, the bankâs workers in Ohio and Arizona are being offered two plans for 2020 run by Cigna Corp. and Aetna Inc., according to the people, who spoke on condition of anonymity. The bank employs about 30,000 people in the two states. JPMorgan, Amazon and Berkshire founded Boston-based Haven in 2018 with the goal of overhauling their health-care benefits, improving workersâ health and lowering costs, but details about the effort have been scant. Run by physician and writer Atul Gawande, the venture has been run in secrecy with almost no sign of what it might do.</w:t>
+        <w:t xml:space="preserve">Was upgraded to hold from underperform at jefferies, which wrote that</w:t>
+      </w:r>
+      <w:r>
+        <w:t xml:space="preserve"> </w:t>
+      </w:r>
+      <w:r>
+        <w:t xml:space="preserve">“</w:t>
+      </w:r>
+      <w:r>
+        <w:t xml:space="preserve">the table is set for change</w:t>
+      </w:r>
+      <w:r>
+        <w:t xml:space="preserve">”</w:t>
+      </w:r>
+      <w:r>
+        <w:t xml:space="preserve"> </w:t>
+      </w:r>
+      <w:r>
+        <w:t xml:space="preserve">at the semiconductor company, which has been struggling against competition from advanced micro devices. Analyst mark lipacis sees the potential for</w:t>
+      </w:r>
+      <w:r>
+        <w:t xml:space="preserve"> </w:t>
+      </w:r>
+      <w:r>
+        <w:t xml:space="preserve">“</w:t>
+      </w:r>
+      <w:r>
+        <w:t xml:space="preserve">dramatic change</w:t>
+      </w:r>
+      <w:r>
+        <w:t xml:space="preserve">”</w:t>
+      </w:r>
+      <w:r>
+        <w:t xml:space="preserve"> </w:t>
+      </w:r>
+      <w:r>
+        <w:t xml:space="preserve">in 2020 and 2021, given recent changes to the company’s management team.</w:t>
+      </w:r>
+      <w:r>
+        <w:t xml:space="preserve"> </w:t>
+      </w:r>
+      <w:r>
+        <w:t xml:space="preserve">“</w:t>
+      </w:r>
+      <w:r>
+        <w:t xml:space="preserve">There is a short window of opportunity for intel to halt its stock’s underperformance, and it seems to us that the company is positioning to do so.</w:t>
+      </w:r>
+      <w:r>
+        <w:t xml:space="preserve">”</w:t>
+      </w:r>
+      <w:r>
+        <w:t xml:space="preserve"> </w:t>
+      </w:r>
+      <w:r>
+        <w:t xml:space="preserve">Jefferies wrote that intc could boost its earnings, free cash flow and stock price by restructuring, a plan that could include divesting its memory business, lowering its sg&amp;a expenses, and selling its factories and transitioning to a fabless model. Pt raised to $64 from $40</w:t>
       </w:r>
     </w:p>
     <w:p>
       <w:pPr>
-        <w:pStyle w:val="Heading1"/>
-      </w:pPr>
-      <w:bookmarkStart w:id="30" w:name="amzn-1"/>
-      <w:bookmarkEnd w:id="30"/>
-      <w:r>
-        <w:t xml:space="preserve">AMZN</w:t>
-      </w:r>
-    </w:p>
-    <w:p>
-      <w:pPr>
-        <w:pStyle w:val="FirstParagraph"/>
+        <w:pStyle w:val="BodyText"/>
       </w:pPr>
       <w:r>
         <w:rPr>
           <w:b/>
         </w:rPr>
-        <w:t xml:space="preserve">Nov 12, 2019</w:t>
+        <w:t xml:space="preserve">Jan 24, 2020</w:t>
       </w:r>
       <w:r>
         <w:br w:type="textWrapping"/>
       </w:r>
       <w:r>
-        <w:t xml:space="preserve">Plans to launch a new supermarket brand distinct from the Whole Foods Market chain the company acquired two years ago, a sign of the retail giantâs hunger for a slice of the grocery market beyond high-end organic food. The company has posted four job listings for âAmazonâs first grocery storeâ in the Woodland Hills neighborhood of Los Angeles. An Amazon spokeswoman confirmed the listings, and said the store would open in 2020. The brand will be distinct from Whole Foods and will have a conventional checkout line, unlike the cashierless Amazon Go convenience stores, she said.</w:t>
+        <w:t xml:space="preserve">Gave bullish quarterly and full-year revenue forecasts, driven by a surge in demand for chips that power large cloud-computing centers. Revenue from cloud-service providers, which offer computing power and storage via the internet, surged 48% in the fourth quarter, fueling a gain in sales of the company’s most lucrative chips. Total 4q sales rose 8% to $20.2 billion. Analysts on average had predicted $19.2 billion. Net income was $6.9 billion, or $1.58 a share, compared with estimates for $1.23 a share. Gross margin, or the percentage of sales remaining after deducting the cost of production, was 58.8% in the quarter. Revenue in the current period will be about $19 billion, and profit will be $1.23 a share, excluding certain items, intel said. That compares with average analysts’ projections for $17.2 billion and $1.04 a share. Sales in 2020 will be about $73.5 billion, the company said late thursday in a statement. Analysts were looking for $72.2 billion on average, according to data compiled by bloomberg.</w:t>
       </w:r>
     </w:p>
     <w:p>
       <w:pPr>
-        <w:pStyle w:val="Heading1"/>
-      </w:pPr>
-      <w:bookmarkStart w:id="31" w:name="amzn-2"/>
-      <w:bookmarkEnd w:id="31"/>
-      <w:r>
-        <w:t xml:space="preserve">AMZN</w:t>
-      </w:r>
-    </w:p>
-    <w:p>
-      <w:pPr>
-        <w:pStyle w:val="FirstParagraph"/>
+        <w:pStyle w:val="BodyText"/>
       </w:pPr>
       <w:r>
         <w:rPr>
           <w:b/>
         </w:rPr>
-        <w:t xml:space="preserve">Nov 13, 2019</w:t>
+        <w:t xml:space="preserve">Jan 27, 2020</w:t>
       </w:r>
       <w:r>
         <w:br w:type="textWrapping"/>
       </w:r>
       <w:r>
-        <w:t xml:space="preserve">Nike Inc. is breaking up with Amazon.com Inc. The athletic brand will stop selling its sneakers and apparel directly on Amazonâs website, ending a pilot program that began in 2017. The split comes amid a massive overhaul of Nikeâs retail strategy. It also follows the hiring of ex-EBay Inc. Chief Executive Officer John Donahoe as its next CEO – a move that signaled the company is going even more aggressively after e-commerce sales, apparently without Amazonâs help.</w:t>
-      </w:r>
-    </w:p>
-    <w:p>
-      <w:pPr>
-        <w:pStyle w:val="Heading1"/>
-      </w:pPr>
-      <w:bookmarkStart w:id="32" w:name="ba"/>
-      <w:bookmarkEnd w:id="32"/>
-      <w:r>
-        <w:t xml:space="preserve">BA</w:t>
-      </w:r>
-    </w:p>
-    <w:p>
-      <w:pPr>
-        <w:pStyle w:val="FirstParagraph"/>
-      </w:pPr>
-      <w:r>
-        <w:rPr>
-          <w:b/>
-        </w:rPr>
-        <w:t xml:space="preserve">Nov 01, 2019</w:t>
-      </w:r>
-      <w:r>
-        <w:br w:type="textWrapping"/>
-      </w:r>
-      <w:r>
-        <w:t xml:space="preserve">American Airlines (AAL) flight attendants voiced their concerns about the return of the grounded Boeing (BA) 737 Max planes to service after the planemaker’s CEO Dennis Muilenburg stood before Congress to shed light on the development and certification of the plane, media including the Wall Street Journal reported late Thursday. In a letter sent by the Association of Professional Flight Attendants to Muilenburg, the union reportedly said his appearance before Congress only raised more questions, and so the 28,000 American Airlines flight attendants refuse to board on the 737 Max without getting assurance on its safety from regulators first. The union also admitted their doubts about whether the FAA has the resources necessary for oversight moving forward, reports said.</w:t>
-      </w:r>
-    </w:p>
-    <w:p>
-      <w:pPr>
-        <w:pStyle w:val="Heading1"/>
-      </w:pPr>
-      <w:bookmarkStart w:id="33" w:name="ba-1"/>
-      <w:bookmarkEnd w:id="33"/>
-      <w:r>
-        <w:t xml:space="preserve">BA</w:t>
-      </w:r>
-    </w:p>
-    <w:p>
-      <w:pPr>
-        <w:pStyle w:val="FirstParagraph"/>
-      </w:pPr>
-      <w:r>
-        <w:rPr>
-          <w:b/>
-        </w:rPr>
-        <w:t xml:space="preserve">Nov 05, 2019</w:t>
-      </w:r>
-      <w:r>
-        <w:br w:type="textWrapping"/>
-      </w:r>
-      <w:r>
-        <w:t xml:space="preserve">Chief Executive Officer Dennis Muilenburg will waive his 2019 bonus and decline stock grants until the grounded 737 Max is flying again, Chairman David Calhoun said. Muilenburg retains the confidence of Boeingâs board and is the right person to get the troubled jetliner back in the air after two deadly crashes, Calhoun said in an interview Tuesday with CNBC.</w:t>
-      </w:r>
-    </w:p>
-    <w:p>
-      <w:pPr>
-        <w:pStyle w:val="Heading1"/>
-      </w:pPr>
-      <w:bookmarkStart w:id="34" w:name="ba-2"/>
-      <w:bookmarkEnd w:id="34"/>
-      <w:r>
-        <w:t xml:space="preserve">BA</w:t>
-      </w:r>
-    </w:p>
-    <w:p>
-      <w:pPr>
-        <w:pStyle w:val="FirstParagraph"/>
-      </w:pPr>
-      <w:r>
-        <w:rPr>
-          <w:b/>
-        </w:rPr>
-        <w:t xml:space="preserve">Nov 11, 2019</w:t>
-      </w:r>
-      <w:r>
-        <w:br w:type="textWrapping"/>
-      </w:r>
-      <w:r>
-        <w:t xml:space="preserve">European regulators halted their in-depth antitrust probe into Boeing Co.âs plan to invest in Embraer SA, saying they hadnât received sufficient information from the planemakers. The European Commission has been investigating the venture, warning that the deal could remove Embraer as the third-largest global competitor to both Boeing and Airbus SE, which âmay therefore result in higher prices and less choice.â The commission, one of the worldâs toughest merger regulators, said Monday that it âstopped the clockâ and a review can only be restarted once it gets the answers it needs.</w:t>
-      </w:r>
-    </w:p>
-    <w:p>
-      <w:pPr>
-        <w:pStyle w:val="Heading1"/>
-      </w:pPr>
-      <w:bookmarkStart w:id="35" w:name="ba-3"/>
-      <w:bookmarkEnd w:id="35"/>
-      <w:r>
-        <w:t xml:space="preserve">BA</w:t>
-      </w:r>
-    </w:p>
-    <w:p>
-      <w:pPr>
-        <w:pStyle w:val="FirstParagraph"/>
-      </w:pPr>
-      <w:r>
-        <w:rPr>
-          <w:b/>
-        </w:rPr>
-        <w:t xml:space="preserve">Nov 12, 2019</w:t>
-      </w:r>
-      <w:r>
-        <w:br w:type="textWrapping"/>
-      </w:r>
-      <w:r>
-        <w:t xml:space="preserve">Jumped yesterday after providing more detail on how the 737 Max will return to the skies – even as the company backed away from earlier assurances that the grounded jet would win full regulatory approval by year-end. The U.S. Federal Aviation Administration is on track to certify redesigned flight-control software by mid-December, Boeing spokesman Gordon Johndroe said Monday in an email. That could enable the planemaker to begin shipping new jets that have been stashed across the Pacific Northwest and Texas during a flying ban imposed in March after two crashes killed 346 people. But the Max wonât be cleared to resume commercial flights until regulators also sign off on updated training material for pilots – a step Boeing expects in January. And the company acknowledged it will take time for airlines to ready stored jets for service and work them back into flight schedules.</w:t>
-      </w:r>
-    </w:p>
-    <w:p>
-      <w:pPr>
-        <w:pStyle w:val="Heading1"/>
-      </w:pPr>
-      <w:bookmarkStart w:id="36" w:name="baba"/>
-      <w:bookmarkEnd w:id="36"/>
-      <w:r>
-        <w:t xml:space="preserve">BABA</w:t>
-      </w:r>
-    </w:p>
-    <w:p>
-      <w:pPr>
-        <w:pStyle w:val="FirstParagraph"/>
-      </w:pPr>
-      <w:r>
-        <w:rPr>
-          <w:b/>
-        </w:rPr>
-        <w:t xml:space="preserve">Nov 01, 2019</w:t>
-      </w:r>
-      <w:r>
-        <w:br w:type="textWrapping"/>
-      </w:r>
-      <w:r>
-        <w:t xml:space="preserve">Posted a stronger-than-projected 40% surge in revenue, affirming the resilience of online consumer spending despite a rapidly cooling economy. It reported revenue of 119 billion yuan ($16.9 billion) in the September quarter, surpassing the 116.7 billion yuan average of analystsâ estimates. Alibaba reported a net income of 72.5 billion yuan, boosted by a one-time gain booked after it finalized the acquisition of a third of Ant Financial, the payments and fintech giant controlled by Alibaba co-founder Jack Ma. Revenue from the cloud division leapt 64% to 9.3 billion yuan. The results came just days ahead of Alibabaâs most important event of the year, the Singlesâ Day shopping extravaganza on Nov. 11, which last year netted more than $30 billion of sales over 24 hours.</w:t>
-      </w:r>
-    </w:p>
-    <w:p>
-      <w:pPr>
-        <w:pStyle w:val="Heading1"/>
-      </w:pPr>
-      <w:bookmarkStart w:id="37" w:name="baba-1"/>
-      <w:bookmarkEnd w:id="37"/>
-      <w:r>
-        <w:t xml:space="preserve">BABA</w:t>
-      </w:r>
-    </w:p>
-    <w:p>
-      <w:pPr>
-        <w:pStyle w:val="FirstParagraph"/>
-      </w:pPr>
-      <w:r>
-        <w:rPr>
-          <w:b/>
-        </w:rPr>
-        <w:t xml:space="preserve">Nov 04, 2019</w:t>
-      </w:r>
-      <w:r>
-        <w:br w:type="textWrapping"/>
-      </w:r>
-      <w:r>
-        <w:t xml:space="preserve">Price Target Raised to $235.00/Share From $230.00 by JP Morgan, maintained as an overweight.</w:t>
-      </w:r>
-    </w:p>
-    <w:p>
-      <w:pPr>
-        <w:pStyle w:val="Heading1"/>
-      </w:pPr>
-      <w:bookmarkStart w:id="38" w:name="baba-2"/>
-      <w:bookmarkEnd w:id="38"/>
-      <w:r>
-        <w:t xml:space="preserve">BABA</w:t>
-      </w:r>
-    </w:p>
-    <w:p>
-      <w:pPr>
-        <w:pStyle w:val="FirstParagraph"/>
-      </w:pPr>
-      <w:r>
-        <w:rPr>
-          <w:b/>
-        </w:rPr>
-        <w:t xml:space="preserve">Nov 07, 2019</w:t>
-      </w:r>
-      <w:r>
-        <w:br w:type="textWrapping"/>
-      </w:r>
-      <w:r>
-        <w:t xml:space="preserve">Has slashed its fundraising target for a secondary listing in Hong Kong to as little as $10bn â half its original goal â as it tries to push through a deal by the end of the year.</w:t>
-      </w:r>
-    </w:p>
-    <w:p>
-      <w:pPr>
-        <w:pStyle w:val="Heading1"/>
-      </w:pPr>
-      <w:bookmarkStart w:id="39" w:name="baba-3"/>
-      <w:bookmarkEnd w:id="39"/>
-      <w:r>
-        <w:t xml:space="preserve">BABA</w:t>
-      </w:r>
-    </w:p>
-    <w:p>
-      <w:pPr>
-        <w:pStyle w:val="FirstParagraph"/>
-      </w:pPr>
-      <w:r>
-        <w:rPr>
-          <w:b/>
-        </w:rPr>
-        <w:t xml:space="preserve">Nov 08, 2019</w:t>
-      </w:r>
-      <w:r>
-        <w:br w:type="textWrapping"/>
-      </w:r>
-      <w:r>
-        <w:t xml:space="preserve">Is moving ahead with plans to raise as much as $15 billion in a Hong Kong share sale, people with knowledge of the matter said, a major win for a city rocked by months of civil unrest. Alibabaâs share sale, which could be the largest globally this year, will be a triumph for a Hong Kong stock exchange that lost many of Chinaâs brightest technology stars to U.S. rivals. The Chinese e-commerce giant had aimed to list as early as over the summer before pro-democracy protests rocked the financial hub, while trade tensions between Washington and Beijing clouded the marketâs outlook. On Thursday, the U.S. and China agreed to roll back tariffs on each otherâs goods in phases as they work toward a deal. âThey probably want to minimize the risk from a U.S. trade war,â said Danny Law, a Hong Kong-based analyst at Guotai Junan International Holdings Ltd. âIt makes a lot of sense.â</w:t>
-      </w:r>
-    </w:p>
-    <w:p>
-      <w:pPr>
-        <w:pStyle w:val="Heading1"/>
-      </w:pPr>
-      <w:bookmarkStart w:id="40" w:name="baba-4"/>
-      <w:bookmarkEnd w:id="40"/>
-      <w:r>
-        <w:t xml:space="preserve">BABA</w:t>
-      </w:r>
-    </w:p>
-    <w:p>
-      <w:pPr>
-        <w:pStyle w:val="FirstParagraph"/>
-      </w:pPr>
-      <w:r>
-        <w:rPr>
-          <w:b/>
-        </w:rPr>
-        <w:t xml:space="preserve">Nov 11, 2019</w:t>
-      </w:r>
-      <w:r>
-        <w:br w:type="textWrapping"/>
-      </w:r>
-      <w:r>
-        <w:t xml:space="preserve">Has logged more than 215 billion yuan ($30.7 billion) of purchases during its Singlesâ Day bonanza, exceeding last yearâs record haul about two-thirds of the way through its 24-hour shopping marathon.</w:t>
-      </w:r>
-    </w:p>
-    <w:p>
-      <w:pPr>
-        <w:pStyle w:val="Heading1"/>
-      </w:pPr>
-      <w:bookmarkStart w:id="41" w:name="baba-5"/>
-      <w:bookmarkEnd w:id="41"/>
-      <w:r>
-        <w:t xml:space="preserve">BABA</w:t>
-      </w:r>
-    </w:p>
-    <w:p>
-      <w:pPr>
-        <w:pStyle w:val="FirstParagraph"/>
-      </w:pPr>
-      <w:r>
-        <w:rPr>
-          <w:b/>
-        </w:rPr>
-        <w:t xml:space="preserve">Nov 12, 2019</w:t>
-      </w:r>
-      <w:r>
-        <w:br w:type="textWrapping"/>
-      </w:r>
-      <w:r>
-        <w:t xml:space="preserve">Logged more than 268 billion yuan ($38.3 billion) of purchases during its Singlesâ Day bonanza, exceeding last yearâs record haul after a 24-hour shopping marathon.</w:t>
-      </w:r>
-    </w:p>
-    <w:p>
-      <w:pPr>
-        <w:pStyle w:val="Heading1"/>
-      </w:pPr>
-      <w:bookmarkStart w:id="42" w:name="bmy"/>
-      <w:bookmarkEnd w:id="42"/>
-      <w:r>
-        <w:t xml:space="preserve">BMY</w:t>
-      </w:r>
-    </w:p>
-    <w:p>
-      <w:pPr>
-        <w:pStyle w:val="FirstParagraph"/>
-      </w:pPr>
-      <w:r>
-        <w:rPr>
-          <w:b/>
-        </w:rPr>
-        <w:t xml:space="preserve">Oct 31, 2019</w:t>
-      </w:r>
-      <w:r>
-        <w:br w:type="textWrapping"/>
-      </w:r>
-      <w:r>
-        <w:t xml:space="preserve">Said that U.S. sales have stalled for Opdivo, the cancer drug that makes up the core of the companyâs growth. The drug is facing stiff competition from a rival therapy from Merck &amp; Co. However, Bristol-Myers raised its 2019 adjusted earnings forecast to $4.25 to $4.35 a share, an increase of 5 cents from the outlook it provided in July, estimate $4.30 . Third-quarter sales were $6.01 billion, outpacing the $5.90 billion average of analystsâ estimates. U.S. sales of Opdivo declined by 5% in the quarter, compared with a year prior. The drop-off is a surprise for a promising new drug, since most pharmaceutical products enjoy periods of steady growth after being introduced. Overall revenue from the product was up 1% to $1.82 billion, thanks to sales overseas. More upbeat news came from Bristol-Myersâ blood thinner Eliquis, which outperformed Wall Street estimates with a sales increase of 22% to $1.93 billion. Bristol reported adjusted earnings of $1.17 per share, beating the consensus estimate of $1.07.</w:t>
-      </w:r>
-    </w:p>
-    <w:p>
-      <w:pPr>
-        <w:pStyle w:val="Heading1"/>
-      </w:pPr>
-      <w:bookmarkStart w:id="43" w:name="brkb"/>
-      <w:bookmarkEnd w:id="43"/>
-      <w:r>
-        <w:t xml:space="preserve">BRKB</w:t>
-      </w:r>
-    </w:p>
-    <w:p>
-      <w:pPr>
-        <w:pStyle w:val="FirstParagraph"/>
-      </w:pPr>
-      <w:r>
-        <w:rPr>
-          <w:b/>
-        </w:rPr>
-        <w:t xml:space="preserve">Nov 01, 2019</w:t>
-      </w:r>
-      <w:r>
-        <w:br w:type="textWrapping"/>
-      </w:r>
-      <w:r>
-        <w:t xml:space="preserve">JPMorgan Chase &amp; Co. will pilot a new health-care plan for some non-New York employees as part of its mysterious venture with Amazon.com Inc. and Warren Buffettâs Berkshire Hathaway Inc., according to people familiar with the matter. Under the new program, called Haven Healthcare, the bankâs workers in Ohio and Arizona are being offered two plans for 2020 run by Cigna Corp. and Aetna Inc., according to the people, who spoke on condition of anonymity. The bank employs about 30,000 people in the two states. JPMorgan, Amazon and Berkshire founded Boston-based Haven in 2018 with the goal of overhauling their health-care benefits, improving workersâ health and lowering costs, but details about the effort have been scant. Run by physician and writer Atul Gawande, the venture has been run in secrecy with almost no sign of what it might do.</w:t>
-      </w:r>
-    </w:p>
-    <w:p>
-      <w:pPr>
-        <w:pStyle w:val="Heading1"/>
-      </w:pPr>
-      <w:bookmarkStart w:id="44" w:name="brkb-1"/>
-      <w:bookmarkEnd w:id="44"/>
-      <w:r>
-        <w:t xml:space="preserve">BRKB</w:t>
-      </w:r>
-    </w:p>
-    <w:p>
-      <w:pPr>
-        <w:pStyle w:val="FirstParagraph"/>
-      </w:pPr>
-      <w:r>
-        <w:rPr>
-          <w:b/>
-        </w:rPr>
-        <w:t xml:space="preserve">Nov 04, 2019</w:t>
-      </w:r>
-      <w:r>
-        <w:br w:type="textWrapping"/>
-      </w:r>
-      <w:r>
-        <w:t xml:space="preserve">The companyâs cash pile hit a record in the third quarter, as Warren Buffett continued his hunt for large companies to buy at attractive prices. Berkshire held $128 billion in cash or short-term Treasurys as of Sept. 30, up from $122 billion at the end of the second quarter. Berkshire bought back about $700 million of its own shares in the third quarter, bringing its total buybacks for the year to $2.8 billion, the company said. Berkshire reported third-quarter net earnings of $16.5 billion, or $10,119 per Class A share equivalent, from $18.5 billion, or $11,280 a share, in the year-earlier period. Net earnings slipped 11% due to new accounting rules; Berkshire has to report swings in its investment portfolio in its net income figures. The unrealized gains during the third quarter were about $8 billion compared to a gain of $10.2 billion in the same period a year earlier. Operating earnings, which exclude some investment results, rose 14% to $7.9 billion from $6.9 billion in the year prior. Almost a third of the jump in Berkshireâs third-quarter earnings came from finally recording its share of the Kraftâs 2019 results. A $467 million gain replaced what had been blank spots in the past two quarters as Kraft Heinz delayed reporting first-half results amid regulatory probes. Berkshireâs BNSF railroad overcame trade tensions, flooding and a slumping coal business to post a record profit in the quarter. While volume dropped in all four of its main categories, the unit said it benefited from higher rates and its ongoing efforts to rein in costs. A jump in property-casualty premiums at Berkshireâs reinsurance drove that insuranceâs first underwriting profit in more than a year. That helped cushion a 40% drop in Geicoâs pretax underwriting earnings, which it attributed in part to higher severity in auto claims. The reinsurance gain was in spite of $281 million in losses from Japanâs Typhoon Faxia, and the company warned that last monthâs Typhoon Hagibis will weigh on fourth-quarter results.</w:t>
-      </w:r>
-    </w:p>
-    <w:p>
-      <w:pPr>
-        <w:pStyle w:val="Heading1"/>
-      </w:pPr>
-      <w:bookmarkStart w:id="45" w:name="crm"/>
-      <w:bookmarkEnd w:id="45"/>
-      <w:r>
-        <w:t xml:space="preserve">CRM</w:t>
-      </w:r>
-    </w:p>
-    <w:p>
-      <w:pPr>
-        <w:pStyle w:val="FirstParagraph"/>
-      </w:pPr>
-      <w:r>
-        <w:rPr>
-          <w:b/>
-        </w:rPr>
-        <w:t xml:space="preserve">Nov 14, 2019</w:t>
-      </w:r>
-      <w:r>
-        <w:br w:type="textWrapping"/>
-      </w:r>
-      <w:r>
-        <w:t xml:space="preserve">Microsoft Corp. and Salesforce.com Inc. are connecting more of their software and Salesforce will use Microsoftâs Azure cloud for part of its business, a thaw in a relationship that grew chilly several years ago when both companies pursued the same acquisition. The agreement, to connect some of Salesforceâs software with Microsoftâs Teams corporate chat and use Azure for Salesforceâs Marketing Cloud, expands an existing strategic relationship forged in the early days of Microsoft Chief Executive Officer Satya Nadellaâs tenure. But the relationship grew strained in 2016 after Microsoft beat Salesforce to acquire LinkedIn and Salesforce complained to European regulators about the deal. The two companies have not announced any partnerships since.</w:t>
-      </w:r>
-    </w:p>
-    <w:p>
-      <w:pPr>
-        <w:pStyle w:val="Heading1"/>
-      </w:pPr>
-      <w:bookmarkStart w:id="46" w:name="csco"/>
-      <w:bookmarkEnd w:id="46"/>
-      <w:r>
-        <w:t xml:space="preserve">CSCO</w:t>
-      </w:r>
-    </w:p>
-    <w:p>
-      <w:pPr>
-        <w:pStyle w:val="FirstParagraph"/>
-      </w:pPr>
-      <w:r>
-        <w:rPr>
-          <w:b/>
-        </w:rPr>
-        <w:t xml:space="preserve">Nov 14, 2019</w:t>
-      </w:r>
-      <w:r>
-        <w:br w:type="textWrapping"/>
-      </w:r>
-      <w:r>
-        <w:t xml:space="preserve">Gave a quarterly sales forecast that fell far short of projections, signaling that companies are postponing hardware purchases amid global political and economic uncertainty, including the China-U.S. trade standoff. Revenue in the fiscal second quarter will decline 3% to 5% from the same period a year earlier, consensus was for a 2.7% gain. That indicates sales of about $11.9 billion, compared with an average of analystsâ estimates of $12.8 billion. Adjusted profit will be 75 cents to 77 cents a share, also missing analystsâ estimates for 79 cents. For the just completed fiscal first-quarter net income fell to $2.93 billion, or 68 cents a share, from $3.55 billion, or 77 cents, a year earlier. Revenue gained less than 1% to $13.2 billion. Excluding certain items, Cisco posted profit of 84 cents a share, beating the 75 cent estimate. Ciscoâs hardware business generated sales of $7.54 billion in the period ended Oct. 26, a drop of 1% from a year earlier. Applications, its software unit, gained 6% to $1.5 billion and security revenue jumped 22% to $815 million.</w:t>
-      </w:r>
-    </w:p>
-    <w:p>
-      <w:pPr>
-        <w:pStyle w:val="Heading1"/>
-      </w:pPr>
-      <w:bookmarkStart w:id="47" w:name="dis"/>
-      <w:bookmarkEnd w:id="47"/>
-      <w:r>
-        <w:t xml:space="preserve">DIS</w:t>
-      </w:r>
-    </w:p>
-    <w:p>
-      <w:pPr>
-        <w:pStyle w:val="FirstParagraph"/>
-      </w:pPr>
-      <w:r>
-        <w:rPr>
-          <w:b/>
-        </w:rPr>
-        <w:t xml:space="preserve">Nov 14, 2019</w:t>
-      </w:r>
-      <w:r>
-        <w:br w:type="textWrapping"/>
-      </w:r>
-      <w:r>
-        <w:t xml:space="preserve">Reached a record high in Wednesday trading after its new video-streaming platform attracted 10 million customers, a blistering pace that reflects the strength of the family-friendly brand in an increasingly crowded market. The service, Disney+, was just made available Tuesday in the U.S. and Canada, though the company had been offering it earlier in the Netherlands as a test. Rabid fans also have had months to preorder the service at a discounted rate. Still, the 10 million figure surprised analysts, who had expected Disney to take much longer to reach that level.</w:t>
-      </w:r>
-    </w:p>
-    <w:p>
-      <w:pPr>
-        <w:pStyle w:val="Heading1"/>
-      </w:pPr>
-      <w:bookmarkStart w:id="48" w:name="hd"/>
-      <w:bookmarkEnd w:id="48"/>
-      <w:r>
-        <w:t xml:space="preserve">HD</w:t>
-      </w:r>
-    </w:p>
-    <w:p>
-      <w:pPr>
-        <w:pStyle w:val="FirstParagraph"/>
-      </w:pPr>
-      <w:r>
-        <w:rPr>
-          <w:b/>
-        </w:rPr>
-        <w:t xml:space="preserve">Nov 14, 2019</w:t>
-      </w:r>
-      <w:r>
-        <w:br w:type="textWrapping"/>
-      </w:r>
-      <w:r>
-        <w:t xml:space="preserve">Price Target Raised to $245.00/Share From $225.00 by Morgan Stanley, maintained at Overweight.</w:t>
-      </w:r>
-    </w:p>
-    <w:p>
-      <w:pPr>
-        <w:pStyle w:val="Heading1"/>
-      </w:pPr>
-      <w:bookmarkStart w:id="49" w:name="msft"/>
-      <w:bookmarkEnd w:id="49"/>
-      <w:r>
-        <w:t xml:space="preserve">MSFT</w:t>
-      </w:r>
-    </w:p>
-    <w:p>
-      <w:pPr>
-        <w:pStyle w:val="FirstParagraph"/>
-      </w:pPr>
-      <w:r>
-        <w:rPr>
-          <w:b/>
-        </w:rPr>
-        <w:t xml:space="preserve">Nov 14, 2019</w:t>
-      </w:r>
-      <w:r>
-        <w:br w:type="textWrapping"/>
-      </w:r>
-      <w:r>
-        <w:t xml:space="preserve">Microsoft Corp. and Salesforce.com Inc. are connecting more of their software and Salesforce will use Microsoftâs Azure cloud for part of its business, a thaw in a relationship that grew chilly several years ago when both companies pursued the same acquisition. The agreement, to connect some of Salesforceâs software with Microsoftâs Teams corporate chat and use Azure for Salesforceâs Marketing Cloud, expands an existing strategic relationship forged in the early days of Microsoft Chief Executive Officer Satya Nadellaâs tenure. But the relationship grew strained in 2016 after Microsoft beat Salesforce to acquire LinkedIn and Salesforce complained to European regulators about the deal. The two companies have not announced any partnerships since.</w:t>
-      </w:r>
-    </w:p>
-    <w:p>
-      <w:pPr>
-        <w:pStyle w:val="Heading1"/>
-      </w:pPr>
-      <w:bookmarkStart w:id="50" w:name="mu"/>
-      <w:bookmarkEnd w:id="50"/>
-      <w:r>
-        <w:t xml:space="preserve">MU</w:t>
-      </w:r>
-    </w:p>
-    <w:p>
-      <w:pPr>
-        <w:pStyle w:val="FirstParagraph"/>
-      </w:pPr>
-      <w:r>
-        <w:rPr>
-          <w:b/>
-        </w:rPr>
-        <w:t xml:space="preserve">Nov 14, 2019</w:t>
-      </w:r>
-      <w:r>
-        <w:br w:type="textWrapping"/>
-      </w:r>
-      <w:r>
-        <w:t xml:space="preserve">And other semiconductor companies that focus on memory-related chips should see a tailwind as demand for the products continues to improve, according to KeyBanc Capital Markets. âDemand through 4Q will likely remain high, particularly among datacenter and mobile customers,â analyst Weston Twigg wrote, adding that he expects âhealthy demand and persistent undersupplyâ by mid-2020. Inventories for both DRAM and NAND memory chips âare at or approaching normal levels,â KeyBanc wrote, citing an internal model of supply. This trend is âa likely positiveâ for Micron, though the company âcould have a couple of rough quartersâ given seasonal issues. Reiterates overweight rating and $59 price target.</w:t>
-      </w:r>
-    </w:p>
-    <w:p>
-      <w:pPr>
-        <w:pStyle w:val="Heading1"/>
-      </w:pPr>
-      <w:bookmarkStart w:id="51" w:name="t"/>
-      <w:bookmarkEnd w:id="51"/>
-      <w:r>
-        <w:t xml:space="preserve">T</w:t>
-      </w:r>
-    </w:p>
-    <w:p>
-      <w:pPr>
-        <w:pStyle w:val="FirstParagraph"/>
-      </w:pPr>
-      <w:r>
-        <w:rPr>
-          <w:b/>
-        </w:rPr>
-        <w:t xml:space="preserve">Nov 14, 2019</w:t>
-      </w:r>
-      <w:r>
-        <w:br w:type="textWrapping"/>
-      </w:r>
-      <w:r>
-        <w:t xml:space="preserve">Downgraded to Hold from Buy at HSBC with a $42 price target.</w:t>
+        <w:t xml:space="preserve">Price target raised to $67.00/share from $60.00 by citigroup, maintained at neutral.</w:t>
       </w:r>
     </w:p>
     <w:sectPr/>
   </w:body>
 </w:document>
+</file>
+
+<file path=word/comments.xml><?xml version="1.0" encoding="utf-8"?>
+<w:comments xmlns:w="http://schemas.openxmlformats.org/wordprocessingml/2006/main" xmlns:m="http://schemas.openxmlformats.org/officeDocument/2006/math" xmlns:r="http://schemas.openxmlformats.org/officeDocument/2006/relationships" xmlns:o="urn:schemas-microsoft-com:office:office" xmlns:v="urn:schemas-microsoft-com:vml" xmlns:w10="urn:schemas-microsoft-com:office:word" xmlns:a="http://schemas.openxmlformats.org/drawingml/2006/main" xmlns:pic="http://schemas.openxmlformats.org/drawingml/2006/picture" xmlns:wp="http://schemas.openxmlformats.org/drawingml/2006/wordprocessingDrawing"/>
 </file>
 
 <file path=word/footnotes.xml><?xml version="1.0" encoding="utf-8"?>
@@ -865,8 +335,8 @@
 
 <file path=word/numbering.xml><?xml version="1.0" encoding="utf-8"?>
 <w:numbering xmlns:w="http://schemas.openxmlformats.org/wordprocessingml/2006/main">
-  <w:abstractNum w:abstractNumId="0">
-    <w:nsid w:val="e17f69ba"/>
+  <w:abstractNum w:abstractNumId="990">
+    <w:nsid w:val="170cd2de"/>
     <w:multiLevelType w:val="multilevel"/>
     <w:lvl w:ilvl="0">
       <w:numFmt w:val="bullet"/>
@@ -945,9 +415,31 @@
         <w:ind w:left="4800" w:hanging="480"/>
       </w:pPr>
     </w:lvl>
+    <w:lvl w:ilvl="7">
+      <w:numFmt w:val="bullet"/>
+      <w:lvlText w:val=" "/>
+      <w:lvlJc w:val="left"/>
+      <w:pPr>
+        <w:tabs>
+          <w:tab w:val="num" w:pos="5040"/>
+        </w:tabs>
+        <w:ind w:left="5520" w:hanging="480"/>
+      </w:pPr>
+    </w:lvl>
+    <w:lvl w:ilvl="8">
+      <w:numFmt w:val="bullet"/>
+      <w:lvlText w:val=" "/>
+      <w:lvlJc w:val="left"/>
+      <w:pPr>
+        <w:tabs>
+          <w:tab w:val="num" w:pos="5760"/>
+        </w:tabs>
+        <w:ind w:left="6240" w:hanging="480"/>
+      </w:pPr>
+    </w:lvl>
   </w:abstractNum>
   <w:abstractNum w:abstractNumId="990">
-    <w:nsid w:val="68ae5704"/>
+    <w:nsid w:val="2c1ae401"/>
     <w:multiLevelType w:val="multilevel"/>
     <w:lvl w:ilvl="0">
       <w:numFmt w:val="bullet"/>
@@ -1026,9 +518,31 @@
         <w:ind w:left="4800" w:hanging="480"/>
       </w:pPr>
     </w:lvl>
+    <w:lvl w:ilvl="7">
+      <w:numFmt w:val="bullet"/>
+      <w:lvlText w:val=" "/>
+      <w:lvlJc w:val="left"/>
+      <w:pPr>
+        <w:tabs>
+          <w:tab w:val="num" w:pos="5040"/>
+        </w:tabs>
+        <w:ind w:left="5520" w:hanging="480"/>
+      </w:pPr>
+    </w:lvl>
+    <w:lvl w:ilvl="8">
+      <w:numFmt w:val="bullet"/>
+      <w:lvlText w:val=" "/>
+      <w:lvlJc w:val="left"/>
+      <w:pPr>
+        <w:tabs>
+          <w:tab w:val="num" w:pos="5760"/>
+        </w:tabs>
+        <w:ind w:left="6240" w:hanging="480"/>
+      </w:pPr>
+    </w:lvl>
   </w:abstractNum>
-  <w:num w:numId="1">
-    <w:abstractNumId w:val="0"/>
+  <w:num w:numId="1000">
+    <w:abstractNumId w:val="990"/>
   </w:num>
   <w:num w:numId="1000">
     <w:abstractNumId w:val="990"/>
@@ -1289,6 +803,66 @@
       <w:szCs w:val="24"/>
     </w:rPr>
   </w:style>
+  <w:style w:type="paragraph" w:styleId="Heading7">
+    <w:name w:val="Heading 7"/>
+    <w:basedOn w:val="Normal"/>
+    <w:next w:val="BodyText"/>
+    <w:uiPriority w:val="9"/>
+    <w:unhideWhenUsed/>
+    <w:qFormat/>
+    <w:pPr>
+      <w:keepNext/>
+      <w:keepLines/>
+      <w:spacing w:before="200" w:after="0"/>
+      <w:outlineLvl w:val="6"/>
+    </w:pPr>
+    <w:rPr>
+      <w:rFonts w:asciiTheme="majorHAnsi" w:eastAsiaTheme="majorEastAsia" w:hAnsiTheme="majorHAnsi" w:cstheme="majorBidi"/>
+      <w:color w:val="4F81BD" w:themeColor="accent1"/>
+      <w:sz w:val="24"/>
+      <w:szCs w:val="24"/>
+    </w:rPr>
+  </w:style>
+  <w:style w:type="paragraph" w:styleId="Heading8">
+    <w:name w:val="Heading 8"/>
+    <w:basedOn w:val="Normal"/>
+    <w:next w:val="BodyText"/>
+    <w:uiPriority w:val="9"/>
+    <w:unhideWhenUsed/>
+    <w:qFormat/>
+    <w:pPr>
+      <w:keepNext/>
+      <w:keepLines/>
+      <w:spacing w:before="200" w:after="0"/>
+      <w:outlineLvl w:val="7"/>
+    </w:pPr>
+    <w:rPr>
+      <w:rFonts w:asciiTheme="majorHAnsi" w:eastAsiaTheme="majorEastAsia" w:hAnsiTheme="majorHAnsi" w:cstheme="majorBidi"/>
+      <w:color w:val="4F81BD" w:themeColor="accent1"/>
+      <w:sz w:val="24"/>
+      <w:szCs w:val="24"/>
+    </w:rPr>
+  </w:style>
+  <w:style w:type="paragraph" w:styleId="Heading9">
+    <w:name w:val="Heading 9"/>
+    <w:basedOn w:val="Normal"/>
+    <w:next w:val="BodyText"/>
+    <w:uiPriority w:val="9"/>
+    <w:unhideWhenUsed/>
+    <w:qFormat/>
+    <w:pPr>
+      <w:keepNext/>
+      <w:keepLines/>
+      <w:spacing w:before="200" w:after="0"/>
+      <w:outlineLvl w:val="8"/>
+    </w:pPr>
+    <w:rPr>
+      <w:rFonts w:asciiTheme="majorHAnsi" w:eastAsiaTheme="majorEastAsia" w:hAnsiTheme="majorHAnsi" w:cstheme="majorBidi"/>
+      <w:color w:val="4F81BD" w:themeColor="accent1"/>
+      <w:sz w:val="24"/>
+      <w:szCs w:val="24"/>
+    </w:rPr>
+  </w:style>
   <w:style w:type="paragraph" w:styleId="BlockText">
     <w:name w:val="Block Text"/>
     <w:basedOn w:val="BodyText"/>
@@ -1320,8 +894,9 @@
     <w:semiHidden/>
     <w:unhideWhenUsed/>
   </w:style>
-  <w:style w:type="table" w:default="1" w:styleId="TableNormal">
-    <w:name w:val="Normal Table"/>
+  <w:style w:type="table" w:default="1" w:styleId="Table">
+    <w:name w:val="Table"/>
+    <w:basedOn w:val="TableNormal"/>
     <w:semiHidden/>
     <w:unhideWhenUsed/>
     <w:qFormat/>
@@ -1378,8 +953,8 @@
     <w:name w:val="Figure"/>
     <w:basedOn w:val="Normal"/>
   </w:style>
-  <w:style w:type="paragraph" w:customStyle="1" w:styleId="FigureWithCaption">
-    <w:name w:val="Figure with Caption"/>
+  <w:style w:type="paragraph" w:customStyle="1" w:styleId="CaptionedFigure">
+    <w:name w:val="Captioned Figure"/>
     <w:basedOn w:val="Figure"/>
     <w:pPr>
       <w:keepNext/>

</xml_diff>

<commit_message>
Update with 2/7/20 company news.
</commit_message>
<xml_diff>
--- a/company-news.docx
+++ b/company-news.docx
@@ -7,7 +7,7 @@
         <w:pStyle w:val="Title"/>
       </w:pPr>
       <w:r>
-        <w:t xml:space="preserve">INTC</w:t>
+        <w:t xml:space="preserve">AAPL</w:t>
       </w:r>
       <w:r>
         <w:t xml:space="preserve"> </w:t>
@@ -24,112 +24,233 @@
         <w:rPr>
           <w:b/>
         </w:rPr>
-        <w:t xml:space="preserve">Nov 19, 2019</w:t>
-      </w:r>
-      <w:r>
-        <w:br w:type="textWrapping"/>
-      </w:r>
-      <w:r>
-        <w:t xml:space="preserve">Price target was raised to $64 from $60 at mizuho securities, which wrote that its internal checks pointed to the chipmaker</w:t>
-      </w:r>
-      <w:r>
-        <w:t xml:space="preserve"> </w:t>
-      </w:r>
-      <w:r>
-        <w:t xml:space="preserve">“</w:t>
-      </w:r>
-      <w:r>
-        <w:t xml:space="preserve">getting aggressive on pricing.</w:t>
-      </w:r>
-      <w:r>
-        <w:t xml:space="preserve">”</w:t>
-      </w:r>
-    </w:p>
-    <w:p>
-      <w:pPr>
-        <w:pStyle w:val="BodyText"/>
-      </w:pPr>
-      <w:r>
-        <w:rPr>
-          <w:b/>
-        </w:rPr>
-        <w:t xml:space="preserve">Nov 21, 2019</w:t>
-      </w:r>
-      <w:r>
-        <w:br w:type="textWrapping"/>
-      </w:r>
-      <w:r>
-        <w:t xml:space="preserve">Told customers it is still facing challenges meeting demand for personal-computer processors and apologized for shipment delays, saying supply remains tight and chip inventories are limited. The execution issue is</w:t>
-      </w:r>
-      <w:r>
-        <w:t xml:space="preserve"> </w:t>
-      </w:r>
-      <w:r>
-        <w:t xml:space="preserve">“</w:t>
-      </w:r>
-      <w:r>
-        <w:t xml:space="preserve">not ideal,</w:t>
-      </w:r>
-      <w:r>
-        <w:t xml:space="preserve">”</w:t>
-      </w:r>
-      <w:r>
-        <w:t xml:space="preserve"> </w:t>
-      </w:r>
-      <w:r>
-        <w:t xml:space="preserve">as credit suisse wrote. But intel reiterated a previously given guidance, which</w:t>
-      </w:r>
-      <w:r>
-        <w:t xml:space="preserve"> </w:t>
-      </w:r>
-      <w:r>
-        <w:t xml:space="preserve">“</w:t>
-      </w:r>
-      <w:r>
-        <w:t xml:space="preserve">would indicate that the near-term impact for the company is rather limited,</w:t>
-      </w:r>
-      <w:r>
-        <w:t xml:space="preserve">”</w:t>
-      </w:r>
-      <w:r>
-        <w:t xml:space="preserve"> </w:t>
-      </w:r>
-      <w:r>
-        <w:t xml:space="preserve">according to bofa.</w:t>
-      </w:r>
-    </w:p>
-    <w:p>
-      <w:pPr>
-        <w:pStyle w:val="BodyText"/>
-      </w:pPr>
-      <w:r>
-        <w:rPr>
-          <w:b/>
-        </w:rPr>
-        <w:t xml:space="preserve">Nov 26, 2019</w:t>
-      </w:r>
-      <w:r>
-        <w:br w:type="textWrapping"/>
-      </w:r>
-      <w:r>
-        <w:t xml:space="preserve">Is seeking buyers for its connected home division, a unit that makes chips used in home internet access gear, according to people familiar with the matter. The chipmaker has hired a financial adviser and is seeking to sell the unit that has annual sales of about $450 million, said the people, who asked not to be identified because the matter is private.</w:t>
-      </w:r>
-    </w:p>
-    <w:p>
-      <w:pPr>
-        <w:pStyle w:val="BodyText"/>
-      </w:pPr>
-      <w:r>
-        <w:rPr>
-          <w:b/>
-        </w:rPr>
-        <w:t xml:space="preserve">Nov 27, 2019</w:t>
-      </w:r>
-      <w:r>
-        <w:br w:type="textWrapping"/>
-      </w:r>
-      <w:r>
-        <w:t xml:space="preserve">Dell technologies inc. lowered its annual revenue forecast after component shortages from supplier intel corp. blunted growth prospects despite buoyant corporate demand for new personal computers.</w:t>
+        <w:t xml:space="preserve">Oct 31, 2019</w:t>
+      </w:r>
+      <w:r>
+        <w:br w:type="textWrapping"/>
+      </w:r>
+      <w:r>
+        <w:t xml:space="preserve">The company projected fiscal first-quarter revenue that beat analysts’ estimates, signaling solid demand for iphone 11 models, new services like apple tv+ and wearables such as upgraded airpods and the apple watch. Fiscal first-quarter sales will be $85.5 billion to $89.5 billion, the company said. Analysts were looking for $86.5 billion, according to data compiled by bloomberg. The new forecast means apple will return to growth, after missing sales targets in last year’s holiday period. Fiscal fourth-quarter revenue and profit also topped wall street estimates. Apple reported fourth-quarter sales of $64 billion, up 1.8% from a year earlier. Net income was $13.7 billion, or $3.03 a share, versus $14.1 billion, or $2.91 a share, in the same period last year. Analysts were looking for revenue of $63 billion and profit of $2.84 a share. The company said it sold $33.4 billion worth of iphones in the quarter, beating analysts’ estimates of $32.3 billion, but still down from $36.8 billion in the year-ago quarter. The wearables, home, and accessories segment, which includes the apple watch, airpods, homepod, apple tv, and beats headphones, generated $6.5 billion in revenue, an increase of 54%, easily topping wall street estimates. The services division is growing at a faster rate and revenue jumped 18% from a year earlier. Apple said it generated $7 billion in revenue from the mac segment. That was down 5% and missed wall street expectations.</w:t>
+      </w:r>
+    </w:p>
+    <w:p>
+      <w:pPr>
+        <w:pStyle w:val="BodyText"/>
+      </w:pPr>
+      <w:r>
+        <w:rPr>
+          <w:b/>
+        </w:rPr>
+        <w:t xml:space="preserve">Nov 11, 2019</w:t>
+      </w:r>
+      <w:r>
+        <w:br w:type="textWrapping"/>
+      </w:r>
+      <w:r>
+        <w:t xml:space="preserve">Shares slipped in pre-market trading monday amid a series of questions over the fairness of the algorithm linked to its apple titanium credit card and a potential investigation by financial services authorities in the state of new york. Apple, which launched titanium earlier this year with goldman sachs gs, has been accused of allowing the card’s algorithm to set credit limits for some applicants based on gender following a torrent of comments on twitter over the weekend that included the voice of co-founder steve wozniak. The allegations prompted a response from linda lacewell, the superintendent of new york state department of financial services, who noted the so-called black box problem of opaque nature of credit scoring and the lack of consumer visibility in the process of correcting errors.</w:t>
+      </w:r>
+    </w:p>
+    <w:p>
+      <w:pPr>
+        <w:pStyle w:val="BodyText"/>
+      </w:pPr>
+      <w:r>
+        <w:rPr>
+          <w:b/>
+        </w:rPr>
+        <w:t xml:space="preserve">Nov 12, 2019</w:t>
+      </w:r>
+      <w:r>
+        <w:br w:type="textWrapping"/>
+      </w:r>
+      <w:r>
+        <w:t xml:space="preserve">Is seeing</w:t>
+      </w:r>
+      <w:r>
+        <w:t xml:space="preserve"> </w:t>
+      </w:r>
+      <w:r>
+        <w:t xml:space="preserve">“</w:t>
+      </w:r>
+      <w:r>
+        <w:t xml:space="preserve">improving</w:t>
+      </w:r>
+      <w:r>
+        <w:t xml:space="preserve">”</w:t>
+      </w:r>
+      <w:r>
+        <w:t xml:space="preserve"> </w:t>
+      </w:r>
+      <w:r>
+        <w:t xml:space="preserve">demand for the iphone 11, relative to expectations, and the model has overtaken the pro and max versions of the smartphone, according to keybanc capital markets.</w:t>
+      </w:r>
+    </w:p>
+    <w:p>
+      <w:pPr>
+        <w:pStyle w:val="BodyText"/>
+      </w:pPr>
+      <w:r>
+        <w:rPr>
+          <w:b/>
+        </w:rPr>
+        <w:t xml:space="preserve">Nov 13, 2019</w:t>
+      </w:r>
+      <w:r>
+        <w:br w:type="textWrapping"/>
+      </w:r>
+      <w:r>
+        <w:t xml:space="preserve">Unveils new 16-inch macbook pro starting $2,399. The new macbook pro features a new keyboard with a redesigned scissor mechanism, a six-speaker sound system, longer battery life, among others.</w:t>
+      </w:r>
+    </w:p>
+    <w:p>
+      <w:pPr>
+        <w:pStyle w:val="BodyText"/>
+      </w:pPr>
+      <w:r>
+        <w:rPr>
+          <w:b/>
+        </w:rPr>
+        <w:t xml:space="preserve">Nov 14, 2019</w:t>
+      </w:r>
+      <w:r>
+        <w:br w:type="textWrapping"/>
+      </w:r>
+      <w:r>
+        <w:t xml:space="preserve">Received a rare bear call on thursday, after the company was downgraded to sell from hold at maxim group, which cited the potential for lower iphone revenue over the next year. Analyst nehal chokshi forecast weakness in both unit sales and average selling prices, citing an analysis of a proprietary survey. The survey data</w:t>
+      </w:r>
+      <w:r>
+        <w:t xml:space="preserve"> </w:t>
+      </w:r>
+      <w:r>
+        <w:t xml:space="preserve">“</w:t>
+      </w:r>
+      <w:r>
+        <w:t xml:space="preserve">lead us to expect 14% below consensus iphone revenue in f2q20 &amp; 6% below for fy20,</w:t>
+      </w:r>
+      <w:r>
+        <w:t xml:space="preserve">”</w:t>
+      </w:r>
+      <w:r>
+        <w:t xml:space="preserve"> </w:t>
+      </w:r>
+      <w:r>
+        <w:t xml:space="preserve">the firm wrote to clients. It expects iphone revenue will fall 5% in apple’s fiscal 2020, and also anticipates that apple’s operating profits will fall 2% year-over-year</w:t>
+      </w:r>
+      <w:r>
+        <w:t xml:space="preserve"> </w:t>
+      </w:r>
+      <w:r>
+        <w:t xml:space="preserve">“</w:t>
+      </w:r>
+      <w:r>
+        <w:t xml:space="preserve">as ongoing growth in services and wearables will only partially offset iphone declines.</w:t>
+      </w:r>
+      <w:r>
+        <w:t xml:space="preserve">”</w:t>
+      </w:r>
+      <w:r>
+        <w:t xml:space="preserve"> </w:t>
+      </w:r>
+      <w:r>
+        <w:t xml:space="preserve">Maxim established a $190 price target on the stock, which implies downside of nearly 30% from apple’s wednesday record close of $264.47.</w:t>
+      </w:r>
+    </w:p>
+    <w:p>
+      <w:pPr>
+        <w:pStyle w:val="BodyText"/>
+      </w:pPr>
+      <w:r>
+        <w:rPr>
+          <w:b/>
+        </w:rPr>
+        <w:t xml:space="preserve">Nov 15, 2019</w:t>
+      </w:r>
+      <w:r>
+        <w:br w:type="textWrapping"/>
+      </w:r>
+      <w:r>
+        <w:t xml:space="preserve">Price target was raised to a street-high view of $325 from $300 at wedbush, which wrote that the company was</w:t>
+      </w:r>
+      <w:r>
+        <w:t xml:space="preserve"> </w:t>
+      </w:r>
+      <w:r>
+        <w:t xml:space="preserve">“</w:t>
+      </w:r>
+      <w:r>
+        <w:t xml:space="preserve">in the midst of a renaissance of iphone growth heading into 2020.</w:t>
+      </w:r>
+      <w:r>
+        <w:t xml:space="preserve">”</w:t>
+      </w:r>
+    </w:p>
+    <w:p>
+      <w:pPr>
+        <w:pStyle w:val="BodyText"/>
+      </w:pPr>
+      <w:r>
+        <w:rPr>
+          <w:b/>
+        </w:rPr>
+        <w:t xml:space="preserve">Nov 18, 2019</w:t>
+      </w:r>
+      <w:r>
+        <w:br w:type="textWrapping"/>
+      </w:r>
+      <w:r>
+        <w:t xml:space="preserve">Shipped 10 million iphones in china during september and october, based on bloomberg’s calculations from government data on overall and android device shipments. That’s the first indication of the company’s performance following the autumn release of its latest gadgets, and it shows iphone shipments up 6% from a year earlier, according to the china academy of information and communications technology, which is run by the country’s technology ministry.</w:t>
+      </w:r>
+    </w:p>
+    <w:p>
+      <w:pPr>
+        <w:pStyle w:val="BodyText"/>
+      </w:pPr>
+      <w:r>
+        <w:rPr>
+          <w:b/>
+        </w:rPr>
+        <w:t xml:space="preserve">Nov 22, 2019</w:t>
+      </w:r>
+      <w:r>
+        <w:br w:type="textWrapping"/>
+      </w:r>
+      <w:r>
+        <w:t xml:space="preserve">Is expecting shipment of its airpods wireless earphones to double to 60 million in 2019 due to</w:t>
+      </w:r>
+      <w:r>
+        <w:t xml:space="preserve"> </w:t>
+      </w:r>
+      <w:r>
+        <w:t xml:space="preserve">“</w:t>
+      </w:r>
+      <w:r>
+        <w:t xml:space="preserve">much higher than expected demand</w:t>
+      </w:r>
+      <w:r>
+        <w:t xml:space="preserve">”</w:t>
+      </w:r>
+      <w:r>
+        <w:t xml:space="preserve"> </w:t>
+      </w:r>
+      <w:r>
+        <w:t xml:space="preserve">for the recently released airpods pro, bloomberg news reported, citing sources. Demand for the airpod pro, which retails for $249, has been so high that the iphone maker’s assembly partners are pushing against capacity and technical constraints while other suppliers have yet to develop the technical proficiency to manufacture the earphones, according to the report.</w:t>
+      </w:r>
+    </w:p>
+    <w:p>
+      <w:pPr>
+        <w:pStyle w:val="BodyText"/>
+      </w:pPr>
+      <w:r>
+        <w:rPr>
+          <w:b/>
+        </w:rPr>
+        <w:t xml:space="preserve">Nov 25, 2019</w:t>
+      </w:r>
+      <w:r>
+        <w:br w:type="textWrapping"/>
+      </w:r>
+      <w:r>
+        <w:t xml:space="preserve">Rising demand for 5g smartphones will drive global-shipment growth in 2020 in our view, as a broader selection of mid- and high-end 5g phones debut next year. This aligns with the timing of expanded 5g-network coverage and the likely introduction of aggressive promotions to stoke consumer interest in upgrading from 4g. The global smartphone market should return to growth in 2h20, as consumers seek faster connections and aggressive promotions from phone makers and carriers drive strong 5g-phone sales. We expect most high- and mid-priced phones next year to support 5g. These devices should be more affordable vs. current models, with our survey of a dozen skus showing an average price of $1,144. 5g-phone prices should drop as providers pass along cost reductions, and manufacturing expenses decline on higher production volume.</w:t>
       </w:r>
     </w:p>
     <w:p>
@@ -146,24 +267,218 @@
         <w:br w:type="textWrapping"/>
       </w:r>
       <w:r>
-        <w:t xml:space="preserve">Is in advanced talks to buy israeli startup habana labs for an estimated $1 billion, the globes reports. Both intel and habana labs refused to comment on the report. In june this year, habana labs announced the launch of a new chip called gaudi. Gaudi is an ai training processor for data centers, which the company says will deliver an increase in throughput of up to four times over systems built with equivalent number gpus. The gaudi chip joins the company’s goya ai inference processor launched a year ago. The training stage of artificial intelligence requires huge computing resources. This is a field led by nvidia, with chips based on technology originally intended for graphics processing.</w:t>
-      </w:r>
-    </w:p>
-    <w:p>
-      <w:pPr>
-        <w:pStyle w:val="BodyText"/>
-      </w:pPr>
-      <w:r>
-        <w:rPr>
-          <w:b/>
-        </w:rPr>
-        <w:t xml:space="preserve">Dec 06, 2019</w:t>
-      </w:r>
-      <w:r>
-        <w:br w:type="textWrapping"/>
-      </w:r>
-      <w:r>
-        <w:t xml:space="preserve">Qualcomm inc. is under no illusions about how long it will take to make a dent in intel corp.’s dominance of the laptop market. But a new set of chips it’s offering will make it tougher to keep qualcomm out of computers. Current models, such as microsoft corp.’s surface pro x, cost more than $1,000. Qualcomm is now rolling out new chips that will allow pc makers to build machines that compete with budget systems retailing for as low as $300. More affordable devices will help, but qualcomm and other interlopers need new ways to reach consumers if they’re to overcome intel’s brand recognition and marketing spending. One thing that’s helping is the sale of qualcomm chip-based laptops by mobile phone service providers. Like phones, they’re increasingly being offered on monthly installment purchase plans, making the devices more affordable, nunes said. Carriers like the cellular component of qualcomm chips which ties customers to their networks, he said. Corporations like the idea that the machines they give to employees are always connected to the internet. Interest from that market has surprised qualcomm. Knowing where the machines are and being able to update them all the time are advantages of a cellular link, nunes said.</w:t>
+        <w:t xml:space="preserve">Price target was raised to $296 from $290 at jpmorgan (overweight), which cited the potential of products expected to be launched in 2020 and 2021. Apple is expected to debut four iphones models in the second half of next year; all four</w:t>
+      </w:r>
+      <w:r>
+        <w:t xml:space="preserve"> </w:t>
+      </w:r>
+      <w:r>
+        <w:t xml:space="preserve">“</w:t>
+      </w:r>
+      <w:r>
+        <w:t xml:space="preserve">will support 5g and offer broader screen size options for customers, driving potential acceleration in replacement cycles</w:t>
+      </w:r>
+      <w:r>
+        <w:t xml:space="preserve">”</w:t>
+      </w:r>
+      <w:r>
+        <w:t xml:space="preserve"> </w:t>
+      </w:r>
+      <w:r>
+        <w:t xml:space="preserve">jpmorgan expects apple will sell 203 million iphone units in 2020 and 205 million in 2021, compared with a previous view of 199 million for 2020 and 201 million for 2021</w:t>
+      </w:r>
+    </w:p>
+    <w:p>
+      <w:pPr>
+        <w:pStyle w:val="BodyText"/>
+      </w:pPr>
+      <w:r>
+        <w:rPr>
+          <w:b/>
+        </w:rPr>
+        <w:t xml:space="preserve">Dec 04, 2019</w:t>
+      </w:r>
+      <w:r>
+        <w:br w:type="textWrapping"/>
+      </w:r>
+      <w:r>
+        <w:t xml:space="preserve">Is facing declining retention rates for its iphone, according to maxim group, which said a survey that maxim wrote gave it</w:t>
+      </w:r>
+      <w:r>
+        <w:t xml:space="preserve"> </w:t>
+      </w:r>
+      <w:r>
+        <w:t xml:space="preserve">“</w:t>
+      </w:r>
+      <w:r>
+        <w:t xml:space="preserve">increased confidence</w:t>
+      </w:r>
+      <w:r>
+        <w:t xml:space="preserve">”</w:t>
+      </w:r>
+      <w:r>
+        <w:t xml:space="preserve"> </w:t>
+      </w:r>
+      <w:r>
+        <w:t xml:space="preserve">in its sell rating on the stock.</w:t>
+      </w:r>
+      <w:r>
+        <w:t xml:space="preserve"> </w:t>
+      </w:r>
+      <w:r>
+        <w:t xml:space="preserve">“</w:t>
+      </w:r>
+      <w:r>
+        <w:t xml:space="preserve">Survey data shows a concerning rise of outflux of iphone users,</w:t>
+      </w:r>
+      <w:r>
+        <w:t xml:space="preserve">”</w:t>
+      </w:r>
+      <w:r>
+        <w:t xml:space="preserve"> </w:t>
+      </w:r>
+      <w:r>
+        <w:t xml:space="preserve">to 9% of the installed base, up from 5%, analyst nehal chokshi wrote to clients; this suggests that 9% of iphone users plan to</w:t>
+      </w:r>
+      <w:r>
+        <w:t xml:space="preserve"> </w:t>
+      </w:r>
+      <w:r>
+        <w:t xml:space="preserve">“</w:t>
+      </w:r>
+      <w:r>
+        <w:t xml:space="preserve">switch away</w:t>
+      </w:r>
+      <w:r>
+        <w:t xml:space="preserve">”</w:t>
+      </w:r>
+      <w:r>
+        <w:t xml:space="preserve"> </w:t>
+      </w:r>
+      <w:r>
+        <w:t xml:space="preserve">from the apple product. The influx rate is 7%, down from 13% in a 2017 survey, maxim wrote.</w:t>
+      </w:r>
+      <w:r>
+        <w:t xml:space="preserve"> </w:t>
+      </w:r>
+      <w:r>
+        <w:t xml:space="preserve">“</w:t>
+      </w:r>
+      <w:r>
+        <w:t xml:space="preserve">While the declining influx is not necessarily highly concerning to a longer-term oriented investor, the elevated outflux</w:t>
+      </w:r>
+      <w:r>
+        <w:t xml:space="preserve">”</w:t>
+      </w:r>
+      <w:r>
+        <w:t xml:space="preserve"> </w:t>
+      </w:r>
+      <w:r>
+        <w:t xml:space="preserve">suggesting a falling retention rate.</w:t>
+      </w:r>
+    </w:p>
+    <w:p>
+      <w:pPr>
+        <w:pStyle w:val="BodyText"/>
+      </w:pPr>
+      <w:r>
+        <w:rPr>
+          <w:b/>
+        </w:rPr>
+        <w:t xml:space="preserve">Dec 05, 2019</w:t>
+      </w:r>
+      <w:r>
+        <w:br w:type="textWrapping"/>
+      </w:r>
+      <w:r>
+        <w:t xml:space="preserve">Price target was raised to $300 from $250 at citi, which reiterated its buy rating on the iphone maker and forecast strong results in the company’s holiday quarter.</w:t>
+      </w:r>
+    </w:p>
+    <w:p>
+      <w:pPr>
+        <w:pStyle w:val="BodyText"/>
+      </w:pPr>
+      <w:r>
+        <w:rPr>
+          <w:b/>
+        </w:rPr>
+        <w:t xml:space="preserve">Dec 10, 2019</w:t>
+      </w:r>
+      <w:r>
+        <w:br w:type="textWrapping"/>
+      </w:r>
+      <w:r>
+        <w:t xml:space="preserve">May cut production of its iphone 11 pro and iphone 11 max by about 25%, according to rosenblatt securities, which wrote that sales of the two models had been</w:t>
+      </w:r>
+      <w:r>
+        <w:t xml:space="preserve"> </w:t>
+      </w:r>
+      <w:r>
+        <w:t xml:space="preserve">“</w:t>
+      </w:r>
+      <w:r>
+        <w:t xml:space="preserve">weak</w:t>
+      </w:r>
+      <w:r>
+        <w:t xml:space="preserve">”</w:t>
+      </w:r>
+      <w:r>
+        <w:t xml:space="preserve"> </w:t>
+      </w:r>
+      <w:r>
+        <w:t xml:space="preserve">in november. The production cuts would apply for both the december and march quarters, wrote analyst jun zhang, who has a sell rating and street-low price target of $150 on the stock</w:t>
+      </w:r>
+    </w:p>
+    <w:p>
+      <w:pPr>
+        <w:pStyle w:val="BodyText"/>
+      </w:pPr>
+      <w:r>
+        <w:rPr>
+          <w:b/>
+        </w:rPr>
+        <w:t xml:space="preserve">Dec 11, 2019</w:t>
+      </w:r>
+      <w:r>
+        <w:br w:type="textWrapping"/>
+      </w:r>
+      <w:r>
+        <w:t xml:space="preserve">Started selling its new mac pro desktop computer on tuesday, complete with eye-watering pricing options that can push the cost north of $50,000. The new machine, built in austin, texas after apple got tariff relief from the trump administration, starts at $5,999 for specifications that some programmers, video editors, and photographers might consider measly. Fully loaded, the computer costs more than $52,000, and that’s excluding the optional $400 wheels for easily moving the machine around an office.</w:t>
+      </w:r>
+    </w:p>
+    <w:p>
+      <w:pPr>
+        <w:pStyle w:val="BodyText"/>
+      </w:pPr>
+      <w:r>
+        <w:rPr>
+          <w:b/>
+        </w:rPr>
+        <w:t xml:space="preserve">Dec 12, 2019</w:t>
+      </w:r>
+      <w:r>
+        <w:br w:type="textWrapping"/>
+      </w:r>
+      <w:r>
+        <w:t xml:space="preserve">Shares fell in pre-market trading on thursday, after credit suisse warned that the company’s iphone sales in china had recently been weak. Shipments of the iphone fell 35.4% on a year-over-year basis in november,</w:t>
+      </w:r>
+      <w:r>
+        <w:t xml:space="preserve"> </w:t>
+      </w:r>
+      <w:r>
+        <w:t xml:space="preserve">“</w:t>
+      </w:r>
+      <w:r>
+        <w:t xml:space="preserve">significantly lagging the 0.2% y/y increase in the broader chinese smartphone market,</w:t>
+      </w:r>
+      <w:r>
+        <w:t xml:space="preserve">”</w:t>
+      </w:r>
+      <w:r>
+        <w:t xml:space="preserve"> </w:t>
+      </w:r>
+      <w:r>
+        <w:t xml:space="preserve">analyst matthew cabral wrote to clients, citing miit data. Cabral has a neutral rating and $221 price target on the stock.</w:t>
       </w:r>
     </w:p>
     <w:p>
@@ -180,7 +495,406 @@
         <w:br w:type="textWrapping"/>
       </w:r>
       <w:r>
-        <w:t xml:space="preserve">Bought habana labs, an israeli startup that develops chips for artificial intelligence applications, for about $2 billion to bolster its efforts in the fast-growing market for ai silicon. The purchase is the latest in a string of acquisitions aimed at making intel’s offerings essential to some of the biggest buyers of silicon and fending off rising competitors</w:t>
+        <w:t xml:space="preserve">Battle of the analysts - iphone sales in china fell about 30% on a year-over-year basis in november, according to rosenblatt securities, which cited channel checks of the region and was the latest firm to anticipate weak sales for the product line in the country. Analyst jun zhang reiterated his sell rating and street-low price target of $150 on the stock. Separately, cowen analyst krish sankar raised the target on apple inc. to $325 from $290. Maintains outperform rating.</w:t>
+      </w:r>
+    </w:p>
+    <w:p>
+      <w:pPr>
+        <w:pStyle w:val="BodyText"/>
+      </w:pPr>
+      <w:r>
+        <w:rPr>
+          <w:b/>
+        </w:rPr>
+        <w:t xml:space="preserve">Dec 20, 2019</w:t>
+      </w:r>
+      <w:r>
+        <w:br w:type="textWrapping"/>
+      </w:r>
+      <w:r>
+        <w:t xml:space="preserve">The company’s revenue could see an under-appreciated tailwind from the success of its airpod product line, according to bernstein, which noted that since the launch of the product,</w:t>
+      </w:r>
+      <w:r>
+        <w:t xml:space="preserve"> </w:t>
+      </w:r>
+      <w:r>
+        <w:t xml:space="preserve">“</w:t>
+      </w:r>
+      <w:r>
+        <w:t xml:space="preserve">airpods have outpaced the unit growth trajectory of the original iphone and watch.</w:t>
+      </w:r>
+      <w:r>
+        <w:t xml:space="preserve">”</w:t>
+      </w:r>
+      <w:r>
+        <w:t xml:space="preserve"> </w:t>
+      </w:r>
+      <w:r>
+        <w:t xml:space="preserve">Analyst toni sacconaghi estimated that airpods generated revenue of about $6 billion in 2019,</w:t>
+      </w:r>
+      <w:r>
+        <w:t xml:space="preserve"> </w:t>
+      </w:r>
+      <w:r>
+        <w:t xml:space="preserve">“</w:t>
+      </w:r>
+      <w:r>
+        <w:t xml:space="preserve">nearly double 2018’s level.</w:t>
+      </w:r>
+      <w:r>
+        <w:t xml:space="preserve">”</w:t>
+      </w:r>
+      <w:r>
+        <w:t xml:space="preserve"> </w:t>
+      </w:r>
+      <w:r>
+        <w:t xml:space="preserve">Separately, apple has a secret team working on satellites and related wireless technology, striving to find new ways to beam data such as internet connectivity directly to its devices, according to people familiar with the work. The iphone maker has about a dozen engineers from the aerospace, satellite and antenna design industries working on the project with the goal of deploying their results within five years, said the people, who asked not to be identified discussing internal company efforts. Work on the project is still early and could be abandoned, the people said, and a clear direction and use for satellites hasn’t been finalized. Still, apple chief executive officer tim cook has shown interest in the project, indicating it’s a company priority.</w:t>
+      </w:r>
+    </w:p>
+    <w:p>
+      <w:pPr>
+        <w:pStyle w:val="BodyText"/>
+      </w:pPr>
+      <w:r>
+        <w:rPr>
+          <w:b/>
+        </w:rPr>
+        <w:t xml:space="preserve">Dec 23, 2019</w:t>
+      </w:r>
+      <w:r>
+        <w:br w:type="textWrapping"/>
+      </w:r>
+      <w:r>
+        <w:t xml:space="preserve">The company’s first batch of 5g-enabled iphones will</w:t>
+      </w:r>
+      <w:r>
+        <w:t xml:space="preserve"> </w:t>
+      </w:r>
+      <w:r>
+        <w:t xml:space="preserve">“</w:t>
+      </w:r>
+      <w:r>
+        <w:t xml:space="preserve">open up the floodgates</w:t>
+      </w:r>
+      <w:r>
+        <w:t xml:space="preserve">”</w:t>
+      </w:r>
+      <w:r>
+        <w:t xml:space="preserve"> </w:t>
+      </w:r>
+      <w:r>
+        <w:t xml:space="preserve">on device upgrades, wedbush securities inc. predicted, awarding the company’s stock with a new street-high price target. About 350 million iphones within the cupertino, california-based company’s 900 million installed user base are currently in the window of an upgrade opportunity, analyst dan ives wrote in a note to clients on monday. Apple’s first 5g-enabled phones are expected to be released in september. The analyst reiterated his outperform rating, while lifting his price target to $350 a share from $325, the highest among 49 analysts surveyed by bloomberg and indicating 25% upside from friday’s closing price.</w:t>
+      </w:r>
+    </w:p>
+    <w:p>
+      <w:pPr>
+        <w:pStyle w:val="BodyText"/>
+      </w:pPr>
+      <w:r>
+        <w:rPr>
+          <w:b/>
+        </w:rPr>
+        <w:t xml:space="preserve">Dec 30, 2019</w:t>
+      </w:r>
+      <w:r>
+        <w:br w:type="textWrapping"/>
+      </w:r>
+      <w:r>
+        <w:t xml:space="preserve">Will be the</w:t>
+      </w:r>
+      <w:r>
+        <w:t xml:space="preserve"> </w:t>
+      </w:r>
+      <w:r>
+        <w:t xml:space="preserve">“</w:t>
+      </w:r>
+      <w:r>
+        <w:t xml:space="preserve">clear winner</w:t>
+      </w:r>
+      <w:r>
+        <w:t xml:space="preserve">”</w:t>
+      </w:r>
+      <w:r>
+        <w:t xml:space="preserve"> </w:t>
+      </w:r>
+      <w:r>
+        <w:t xml:space="preserve">on wall street as a result of growth in 5g spending next year, according to wedbush, which has an outperform rating on the iphone maker, along with the street-high price target of $350. Analyst daniel ives sees a</w:t>
+      </w:r>
+      <w:r>
+        <w:t xml:space="preserve"> </w:t>
+      </w:r>
+      <w:r>
+        <w:t xml:space="preserve">“</w:t>
+      </w:r>
+      <w:r>
+        <w:t xml:space="preserve">5g super cycle</w:t>
+      </w:r>
+      <w:r>
+        <w:t xml:space="preserve">”</w:t>
+      </w:r>
+      <w:r>
+        <w:t xml:space="preserve"> </w:t>
+      </w:r>
+      <w:r>
+        <w:t xml:space="preserve">in 2020, and named apple as its top 5g-related stock pick</w:t>
+      </w:r>
+    </w:p>
+    <w:p>
+      <w:pPr>
+        <w:pStyle w:val="BodyText"/>
+      </w:pPr>
+      <w:r>
+        <w:rPr>
+          <w:b/>
+        </w:rPr>
+        <w:t xml:space="preserve">Jan 02, 2020</w:t>
+      </w:r>
+      <w:r>
+        <w:br w:type="textWrapping"/>
+      </w:r>
+      <w:r>
+        <w:t xml:space="preserve">Dell technologies inc. is trying to make its laptops more attractive to iphone users. The round rock, texas-based computer maker said on thursday it is releasing software that will let users mirror their iphone’s screen on dell laptops. The feature will roll out in coming months as an update to dell’s mobile connect software, which added similar functionality for android handsets in 2018. The update will also let dell users drag photos, videos and other files from their iphone to their pc. The software requires the download of an iphone app and works with dell xps, inspiron, vostro and alienware laptops running windows 10.</w:t>
+      </w:r>
+    </w:p>
+    <w:p>
+      <w:pPr>
+        <w:pStyle w:val="BodyText"/>
+      </w:pPr>
+      <w:r>
+        <w:rPr>
+          <w:b/>
+        </w:rPr>
+        <w:t xml:space="preserve">Jan 03, 2020</w:t>
+      </w:r>
+      <w:r>
+        <w:br w:type="textWrapping"/>
+      </w:r>
+      <w:r>
+        <w:t xml:space="preserve">Price target was raised by at least two analysts on friday, with both citing optimism over iphone sales in the holiday quarter. Rbc capital markets raised its target to $330 from $295, while bofa boosted its own target to $330 from $290. Robert muller, the rbc analyst, cited an analysis of social-media data for his view. The analysis</w:t>
+      </w:r>
+      <w:r>
+        <w:t xml:space="preserve"> </w:t>
+      </w:r>
+      <w:r>
+        <w:t xml:space="preserve">“</w:t>
+      </w:r>
+      <w:r>
+        <w:t xml:space="preserve">indicates higher customer interest and satisfaction with the current-year iphone lineup, as well as sustained and increasing interest in wearables,</w:t>
+      </w:r>
+      <w:r>
+        <w:t xml:space="preserve">”</w:t>
+      </w:r>
+      <w:r>
+        <w:t xml:space="preserve"> </w:t>
+      </w:r>
+      <w:r>
+        <w:t xml:space="preserve">a category that includes such products as airpods or the apple watch. Bofa expects the first quarter will be</w:t>
+      </w:r>
+      <w:r>
+        <w:t xml:space="preserve"> </w:t>
+      </w:r>
+      <w:r>
+        <w:t xml:space="preserve">“</w:t>
+      </w:r>
+      <w:r>
+        <w:t xml:space="preserve">strong</w:t>
+      </w:r>
+      <w:r>
+        <w:t xml:space="preserve">”</w:t>
+      </w:r>
+      <w:r>
+        <w:t xml:space="preserve"> </w:t>
+      </w:r>
+      <w:r>
+        <w:t xml:space="preserve">and noted healthy iphone demand in recent months, along with third-party data that points to growth in app store revenue. Over the longer term, wrote analyst wamsi mohan, apple should benefit from 5g adoption, a</w:t>
+      </w:r>
+      <w:r>
+        <w:t xml:space="preserve"> </w:t>
+      </w:r>
+      <w:r>
+        <w:t xml:space="preserve">“</w:t>
+      </w:r>
+      <w:r>
+        <w:t xml:space="preserve">strong wearables portfolio</w:t>
+      </w:r>
+      <w:r>
+        <w:t xml:space="preserve">”</w:t>
+      </w:r>
+      <w:r>
+        <w:t xml:space="preserve"> </w:t>
+      </w:r>
+      <w:r>
+        <w:t xml:space="preserve">and</w:t>
+      </w:r>
+      <w:r>
+        <w:t xml:space="preserve"> </w:t>
+      </w:r>
+      <w:r>
+        <w:t xml:space="preserve">“</w:t>
+      </w:r>
+      <w:r>
+        <w:t xml:space="preserve">continued y/y gross profit dollar growth which is favorable for stock price trend.</w:t>
+      </w:r>
+      <w:r>
+        <w:t xml:space="preserve">”</w:t>
+      </w:r>
+      <w:r>
+        <w:t xml:space="preserve"> </w:t>
+      </w:r>
+      <w:r>
+        <w:t xml:space="preserve">He reiterated a buy rating on the stock.</w:t>
+      </w:r>
+    </w:p>
+    <w:p>
+      <w:pPr>
+        <w:pStyle w:val="BodyText"/>
+      </w:pPr>
+      <w:r>
+        <w:rPr>
+          <w:b/>
+        </w:rPr>
+        <w:t xml:space="preserve">Jan 06, 2020</w:t>
+      </w:r>
+      <w:r>
+        <w:br w:type="textWrapping"/>
+      </w:r>
+      <w:r>
+        <w:t xml:space="preserve">Price target was raised to $350 from $280 at needham, which wrote that the iphone maker had a number of tailwinds in 2020 that could help it extend last year’s strong rally. The new target matches the street-high view on the shares, and implies upside of almost 18% from its most recent close. Because apple surpassed needham’s previous price target of $280, the firm lowered its rating on the stock to buy from strong buy.</w:t>
+      </w:r>
+    </w:p>
+    <w:p>
+      <w:pPr>
+        <w:pStyle w:val="BodyText"/>
+      </w:pPr>
+      <w:r>
+        <w:rPr>
+          <w:b/>
+        </w:rPr>
+        <w:t xml:space="preserve">Jan 07, 2020</w:t>
+      </w:r>
+      <w:r>
+        <w:br w:type="textWrapping"/>
+      </w:r>
+      <w:r>
+        <w:t xml:space="preserve">Susquehanna semiconductor analyst mehdi hosseini said his recent checks with suppliers indicate that apple will split its 5g iphone lineup into two launches. He predicts that apple will offer slower 5g models using sub-6ghz technology in september. The faster mmwave 5g iphones will come out in either december or january 2021. Sub-6ghz 5g offers download speeds marginally better than current 4g lte networks, while mmwave 5g can provide speeds 10 times faster. Mmwave, however, has shorter ranges than sub-6ghz, making the faster technology more applicable for use in cities. The delay for the faster models was due to apple’s decision to use internal antenna modules rather than parts from an outside vendor, the analyst said.</w:t>
+      </w:r>
+    </w:p>
+    <w:p>
+      <w:pPr>
+        <w:pStyle w:val="BodyText"/>
+      </w:pPr>
+      <w:r>
+        <w:rPr>
+          <w:b/>
+        </w:rPr>
+        <w:t xml:space="preserve">Jan 09, 2020</w:t>
+      </w:r>
+      <w:r>
+        <w:br w:type="textWrapping"/>
+      </w:r>
+      <w:r>
+        <w:t xml:space="preserve">Price target was raised to $350 from $285 at jefferies, which wrote that it expects a strong performance during the holiday shopping season. The target matches the street-high view. An analysis of foot traffic at u.s. Apple stores as well as global web traffic</w:t>
+      </w:r>
+      <w:r>
+        <w:t xml:space="preserve"> </w:t>
+      </w:r>
+      <w:r>
+        <w:t xml:space="preserve">“</w:t>
+      </w:r>
+      <w:r>
+        <w:t xml:space="preserve">shows that apple is set for a strong finish to calendar 2019,</w:t>
+      </w:r>
+      <w:r>
+        <w:t xml:space="preserve">”</w:t>
+      </w:r>
+      <w:r>
+        <w:t xml:space="preserve"> </w:t>
+      </w:r>
+      <w:r>
+        <w:t xml:space="preserve">analyst kyle mcnealy wrote to clients.</w:t>
+      </w:r>
+      <w:r>
+        <w:t xml:space="preserve"> </w:t>
+      </w:r>
+      <w:r>
+        <w:t xml:space="preserve">“</w:t>
+      </w:r>
+      <w:r>
+        <w:t xml:space="preserve">Increased traffic for black friday was the best in three years for the company</w:t>
+      </w:r>
+      <w:r>
+        <w:t xml:space="preserve">”</w:t>
+      </w:r>
+    </w:p>
+    <w:p>
+      <w:pPr>
+        <w:pStyle w:val="BodyText"/>
+      </w:pPr>
+      <w:r>
+        <w:rPr>
+          <w:b/>
+        </w:rPr>
+        <w:t xml:space="preserve">Jan 14, 2020</w:t>
+      </w:r>
+      <w:r>
+        <w:br w:type="textWrapping"/>
+      </w:r>
+      <w:r>
+        <w:t xml:space="preserve">Price target was raised to $355 from $280 at ubs, the latest in a long line of brokers that have grown more optimistic about the iphone maker in 2020. Ubs’s more positive view comes</w:t>
+      </w:r>
+      <w:r>
+        <w:t xml:space="preserve"> </w:t>
+      </w:r>
+      <w:r>
+        <w:t xml:space="preserve">“</w:t>
+      </w:r>
+      <w:r>
+        <w:t xml:space="preserve">in anticipation of a strong 5g upgrade cycle.</w:t>
+      </w:r>
+      <w:r>
+        <w:t xml:space="preserve">”</w:t>
+      </w:r>
+      <w:r>
+        <w:t xml:space="preserve"> </w:t>
+      </w:r>
+      <w:r>
+        <w:t xml:space="preserve">Citing a smartphone survey it conducted, ubs wrote that it was</w:t>
+      </w:r>
+      <w:r>
+        <w:t xml:space="preserve"> </w:t>
+      </w:r>
+      <w:r>
+        <w:t xml:space="preserve">“</w:t>
+      </w:r>
+      <w:r>
+        <w:t xml:space="preserve">more optimistic</w:t>
+      </w:r>
+      <w:r>
+        <w:t xml:space="preserve">”</w:t>
+      </w:r>
+      <w:r>
+        <w:t xml:space="preserve"> </w:t>
+      </w:r>
+      <w:r>
+        <w:t xml:space="preserve">about 5g upgrades, adding that iphone purchase intent was</w:t>
+      </w:r>
+      <w:r>
+        <w:t xml:space="preserve"> </w:t>
+      </w:r>
+      <w:r>
+        <w:t xml:space="preserve">“</w:t>
+      </w:r>
+      <w:r>
+        <w:t xml:space="preserve">stable/improving across geographies.</w:t>
+      </w:r>
+      <w:r>
+        <w:t xml:space="preserve">”</w:t>
+      </w:r>
+      <w:r>
+        <w:t xml:space="preserve"> </w:t>
+      </w:r>
+      <w:r>
+        <w:t xml:space="preserve">The firm expects iphone unit growth of 5% in apple’s 2020 fiscal year and 6% in fiscal 2021, up from a previous view of 3% growth this fiscal year and 4% next year. It reiterated its buy rating on the stock.</w:t>
       </w:r>
     </w:p>
     <w:p>
@@ -197,7 +911,7 @@
         <w:br w:type="textWrapping"/>
       </w:r>
       <w:r>
-        <w:t xml:space="preserve">Price target was raised to $60 from $53 at citi, which also opened a positive catalyst watch on the stock ahead of the release of its fourth-quarter results later this month.</w:t>
+        <w:t xml:space="preserve">Price target was raised 24% at morgan stanley to a level below only one other wall street bank, the latest sign of ever-increasing confidence in the iphone-maker. Morgan stanley analyst katy l. Huberty boosted her objective for the stock to $368 from $296, the second-highest among analysts followed by bloomberg and implying upside of 17% for apple shares from thursday’s near-record close.</w:t>
       </w:r>
     </w:p>
     <w:p>
@@ -214,61 +928,24 @@
         <w:br w:type="textWrapping"/>
       </w:r>
       <w:r>
-        <w:t xml:space="preserve">Was upgraded to hold from underperform at jefferies, which wrote that</w:t>
-      </w:r>
-      <w:r>
-        <w:t xml:space="preserve"> </w:t>
-      </w:r>
-      <w:r>
-        <w:t xml:space="preserve">“</w:t>
-      </w:r>
-      <w:r>
-        <w:t xml:space="preserve">the table is set for change</w:t>
-      </w:r>
-      <w:r>
-        <w:t xml:space="preserve">”</w:t>
-      </w:r>
-      <w:r>
-        <w:t xml:space="preserve"> </w:t>
-      </w:r>
-      <w:r>
-        <w:t xml:space="preserve">at the semiconductor company, which has been struggling against competition from advanced micro devices. Analyst mark lipacis sees the potential for</w:t>
-      </w:r>
-      <w:r>
-        <w:t xml:space="preserve"> </w:t>
-      </w:r>
-      <w:r>
-        <w:t xml:space="preserve">“</w:t>
-      </w:r>
-      <w:r>
-        <w:t xml:space="preserve">dramatic change</w:t>
-      </w:r>
-      <w:r>
-        <w:t xml:space="preserve">”</w:t>
-      </w:r>
-      <w:r>
-        <w:t xml:space="preserve"> </w:t>
-      </w:r>
-      <w:r>
-        <w:t xml:space="preserve">in 2020 and 2021, given recent changes to the company’s management team.</w:t>
-      </w:r>
-      <w:r>
-        <w:t xml:space="preserve"> </w:t>
-      </w:r>
-      <w:r>
-        <w:t xml:space="preserve">“</w:t>
-      </w:r>
-      <w:r>
-        <w:t xml:space="preserve">There is a short window of opportunity for intel to halt its stock’s underperformance, and it seems to us that the company is positioning to do so.</w:t>
-      </w:r>
-      <w:r>
-        <w:t xml:space="preserve">”</w:t>
-      </w:r>
-      <w:r>
-        <w:t xml:space="preserve"> </w:t>
-      </w:r>
-      <w:r>
-        <w:t xml:space="preserve">Jefferies wrote that intc could boost its earnings, free cash flow and stock price by restructuring, a plan that could include divesting its memory business, lowering its sg&amp;a expenses, and selling its factories and transitioning to a fabless model. Pt raised to $64 from $40</w:t>
+        <w:t xml:space="preserve">Gave up plans to enable iphone users to fully encrypt backups in icloud about two years ago, following fbi claims this would harm investigations, reuters reports, citing six unidentified people familiar with the matter.</w:t>
+      </w:r>
+    </w:p>
+    <w:p>
+      <w:pPr>
+        <w:pStyle w:val="BodyText"/>
+      </w:pPr>
+      <w:r>
+        <w:rPr>
+          <w:b/>
+        </w:rPr>
+        <w:t xml:space="preserve">Jan 23, 2020</w:t>
+      </w:r>
+      <w:r>
+        <w:br w:type="textWrapping"/>
+      </w:r>
+      <w:r>
+        <w:t xml:space="preserve">Price target was raised to $340 from $330 at bofa, which wrote that it was expecting strong first-quarter results when the iphone maker reports later this month.</w:t>
       </w:r>
     </w:p>
     <w:p>
@@ -285,7 +962,7 @@
         <w:br w:type="textWrapping"/>
       </w:r>
       <w:r>
-        <w:t xml:space="preserve">Gave bullish quarterly and full-year revenue forecasts, driven by a surge in demand for chips that power large cloud-computing centers. Revenue from cloud-service providers, which offer computing power and storage via the internet, surged 48% in the fourth quarter, fueling a gain in sales of the company’s most lucrative chips. Total 4q sales rose 8% to $20.2 billion. Analysts on average had predicted $19.2 billion. Net income was $6.9 billion, or $1.58 a share, compared with estimates for $1.23 a share. Gross margin, or the percentage of sales remaining after deducting the cost of production, was 58.8% in the quarter. Revenue in the current period will be about $19 billion, and profit will be $1.23 a share, excluding certain items, intel said. That compares with average analysts’ projections for $17.2 billion and $1.04 a share. Sales in 2020 will be about $73.5 billion, the company said late thursday in a statement. Analysts were looking for $72.2 billion on average, according to data compiled by bloomberg.</w:t>
+        <w:t xml:space="preserve">Price target raised to $400.00/share from $350.00 by wedbush.</w:t>
       </w:r>
     </w:p>
     <w:p>
@@ -302,7 +979,181 @@
         <w:br w:type="textWrapping"/>
       </w:r>
       <w:r>
-        <w:t xml:space="preserve">Price target raised to $67.00/share from $60.00 by citigroup, maintained at neutral.</w:t>
+        <w:t xml:space="preserve">Jpmorgan chase &amp; co. is warning apple inc. investors to purchase protection heading into q1 2020 earnings even while calling for above-consensus results and upping its price target on the most valuable u.s. company.</w:t>
+      </w:r>
+      <w:r>
+        <w:t xml:space="preserve"> </w:t>
+      </w:r>
+      <w:r>
+        <w:t xml:space="preserve">“</w:t>
+      </w:r>
+      <w:r>
+        <w:t xml:space="preserve">Heading into the earnings announcement later this week we would be wary of the high bar of investor expectations,</w:t>
+      </w:r>
+      <w:r>
+        <w:t xml:space="preserve">”</w:t>
+      </w:r>
+      <w:r>
+        <w:t xml:space="preserve"> </w:t>
+      </w:r>
+      <w:r>
+        <w:t xml:space="preserve">says analyst samik chatterjee, who maintained an overweight rating and raised his 12-month price target to $300 from $296. Current forward 12-month price-to-earnings ratio above 23, according to bloomberg data; premium to s&amp;p 500’s multiple near highest level since 2009. Apple reports earnings after market close on tuesday; closed at $318.31 on friday.</w:t>
+      </w:r>
+    </w:p>
+    <w:p>
+      <w:pPr>
+        <w:pStyle w:val="BodyText"/>
+      </w:pPr>
+      <w:r>
+        <w:rPr>
+          <w:b/>
+        </w:rPr>
+        <w:t xml:space="preserve">Jan 29, 2020</w:t>
+      </w:r>
+      <w:r>
+        <w:br w:type="textWrapping"/>
+      </w:r>
+      <w:r>
+        <w:t xml:space="preserve">Reported holiday-quarter revenue that beat wall street expectations on rebounding iphone demand and surging sales of wearable devices. For the first quarter, the company reported $91.8 billion in revenue, up 9% from a year earlier. Wall street was looking for $88.4 billion. Profit was $4.99 a share, also beating analysts’ expectations. For the fiscal second quarter, apple said sales will be between $63 billion and $67 billion. Analysts estimated $62.3 billion, on average. Apple generated $56 billion in revenue from the iphone in the fiscal first quarter, up 8% from a year earlier. That was a lot better than the 2018 holiday period, when sales of the handset dropped about 15%. Apple cut the price of its entry-level flagship iphone by $50, luring buyers. There are also millions of older iphones that are losing software support from the company, spurring new purchases. Wearables, including airpods, and other accessories generated $10 billion in revenue in the holiday quarter, up 37% from a year ago. The company reported services revenue of $12.7 billion, up 17% from the same period last year. That missed analysts’ forecasts. This business still mostly relies on older offerings such as the app store, icloud storage and apple music. It’s unclear how well apple tv+, the apple card and the apple arcade gaming subscription are performing, but there have been signs of weak demand for apple news+, the company’s digital magazine subscription.</w:t>
+      </w:r>
+    </w:p>
+    <w:p>
+      <w:pPr>
+        <w:pStyle w:val="BodyText"/>
+      </w:pPr>
+      <w:r>
+        <w:rPr>
+          <w:b/>
+        </w:rPr>
+        <w:t xml:space="preserve">Feb 03, 2020</w:t>
+      </w:r>
+      <w:r>
+        <w:br w:type="textWrapping"/>
+      </w:r>
+      <w:r>
+        <w:t xml:space="preserve">Will close all of its corporate offices, stores and contact centers in mainland china until feb. 9 because of concerns about the coronavirus, media reports said. Apple said its decision came out of</w:t>
+      </w:r>
+      <w:r>
+        <w:t xml:space="preserve"> </w:t>
+      </w:r>
+      <w:r>
+        <w:t xml:space="preserve">“</w:t>
+      </w:r>
+      <w:r>
+        <w:t xml:space="preserve">an abundance of caution and based on the latest advice from leading health experts,</w:t>
+      </w:r>
+      <w:r>
+        <w:t xml:space="preserve">”</w:t>
+      </w:r>
+      <w:r>
+        <w:t xml:space="preserve"> </w:t>
+      </w:r>
+      <w:r>
+        <w:t xml:space="preserve">according to the reports. The company earlier last week closed three stores in china.</w:t>
+      </w:r>
+    </w:p>
+    <w:p>
+      <w:pPr>
+        <w:pStyle w:val="BodyText"/>
+      </w:pPr>
+      <w:r>
+        <w:rPr>
+          <w:b/>
+        </w:rPr>
+        <w:t xml:space="preserve">Feb 04, 2020</w:t>
+      </w:r>
+      <w:r>
+        <w:br w:type="textWrapping"/>
+      </w:r>
+      <w:r>
+        <w:t xml:space="preserve">The company’s streaming-video service has gained limited traction with consumers, and this could represent a cautious signal as the company moves away from hardware sales and toward services, according to bernstein. Analyst toni sacconaghi estimated that fewer than 10 million consumers had opted for their free 12-month trial of apple tv+, citing an analysis of the company’s first-quarter results. This equates to 10% or fewer of eligible customers, he wrote, a take rate he called</w:t>
+      </w:r>
+      <w:r>
+        <w:t xml:space="preserve"> </w:t>
+      </w:r>
+      <w:r>
+        <w:t xml:space="preserve">“</w:t>
+      </w:r>
+      <w:r>
+        <w:t xml:space="preserve">surprisingly low.</w:t>
+      </w:r>
+      <w:r>
+        <w:t xml:space="preserve">”</w:t>
+      </w:r>
+      <w:r>
+        <w:t xml:space="preserve"> </w:t>
+      </w:r>
+      <w:r>
+        <w:t xml:space="preserve">Apple hasn’t disclosed subscriber numbers for the tv+ service.</w:t>
+      </w:r>
+    </w:p>
+    <w:p>
+      <w:pPr>
+        <w:pStyle w:val="BodyText"/>
+      </w:pPr>
+      <w:r>
+        <w:rPr>
+          <w:b/>
+        </w:rPr>
+        <w:t xml:space="preserve">Feb 05, 2020</w:t>
+      </w:r>
+      <w:r>
+        <w:br w:type="textWrapping"/>
+      </w:r>
+      <w:r>
+        <w:t xml:space="preserve">Hon hai precision industry (aka foxconn) plans a quarantine of up to two weeks for any employee that returns to work at its main iphone-making base, a precautionary measure to curb the novel coronavirus that may hurt apple inc.’s production. Apple’s most important manufacturing partner still intends to officially resume work feb. 10 after an extended lunar new year break intended to combat the outbreak. But hon hai said in a statement wednesday that workers returning from outside henan province, site of its main factory in zhengzhou, will be sequestered for 14 days. Any staff reporting to work who reside within the province itself will be isolated for 7 days, the company added.</w:t>
+      </w:r>
+    </w:p>
+    <w:p>
+      <w:pPr>
+        <w:pStyle w:val="BodyText"/>
+      </w:pPr>
+      <w:r>
+        <w:rPr>
+          <w:b/>
+        </w:rPr>
+        <w:t xml:space="preserve">Feb 06, 2020</w:t>
+      </w:r>
+      <w:r>
+        <w:br w:type="textWrapping"/>
+      </w:r>
+      <w:r>
+        <w:t xml:space="preserve">The apple watch outsold the entire swiss industry last year, shipping 30.7 million units, compared with 22.1 for analog watches, according to strategy analytics.</w:t>
+      </w:r>
+    </w:p>
+    <w:p>
+      <w:pPr>
+        <w:pStyle w:val="BodyText"/>
+      </w:pPr>
+      <w:r>
+        <w:rPr>
+          <w:b/>
+        </w:rPr>
+        <w:t xml:space="preserve">Feb 07, 2020</w:t>
+      </w:r>
+      <w:r>
+        <w:br w:type="textWrapping"/>
+      </w:r>
+      <w:r>
+        <w:t xml:space="preserve">May be preparing to launch a new iphone feature called</w:t>
+      </w:r>
+      <w:r>
+        <w:t xml:space="preserve"> </w:t>
+      </w:r>
+      <w:r>
+        <w:t xml:space="preserve">“</w:t>
+      </w:r>
+      <w:r>
+        <w:t xml:space="preserve">carkey</w:t>
+      </w:r>
+      <w:r>
+        <w:t xml:space="preserve">”</w:t>
+      </w:r>
+      <w:r>
+        <w:t xml:space="preserve"> </w:t>
+      </w:r>
+      <w:r>
+        <w:t xml:space="preserve">that would allow you to unlock your car using your phone, according to 9to5mac. It would work similarly to express transit, the feature apple launched last year that lets you use your iphone as a pass for public transit. Apple isn’t the first company hoping to eliminate the car key, but it’s another sign that the tech giant is expanding the iphone’s usability in daily tasks.</w:t>
       </w:r>
     </w:p>
     <w:sectPr/>

</xml_diff>

<commit_message>
Updates with 7/13/20 news
</commit_message>
<xml_diff>
--- a/company-news.docx
+++ b/company-news.docx
@@ -4,26 +4,217 @@
   <w:body>
     <w:p>
       <w:pPr>
+        <w:pStyle w:val="Title"/>
+      </w:pPr>
+      <w:r>
+        <w:t xml:space="preserve">EMR</w:t>
+      </w:r>
+      <w:r>
+        <w:t xml:space="preserve"> </w:t>
+      </w:r>
+      <w:r>
+        <w:t xml:space="preserve">News</w:t>
+      </w:r>
+    </w:p>
+    <w:p>
+      <w:pPr>
         <w:pStyle w:val="FirstParagraph"/>
       </w:pPr>
       <w:r>
         <w:rPr>
           <w:b/>
         </w:rPr>
-        <w:t xml:space="preserve">NA</w:t>
+        <w:t xml:space="preserve">Jan 03, 2020</w:t>
       </w:r>
       <w:r>
         <w:br/>
       </w:r>
       <w:r>
-        <w:t xml:space="preserve">NA</w:t>
+        <w:t xml:space="preserve">a global automation technology and engineering company, has been named the</w:t>
+      </w:r>
+      <w:r>
+        <w:t xml:space="preserve"> </w:t>
+      </w:r>
+      <w:r>
+        <w:t xml:space="preserve">“</w:t>
+      </w:r>
+      <w:r>
+        <w:t xml:space="preserve">Industrial IoT Company of the Year</w:t>
+      </w:r>
+      <w:r>
+        <w:t xml:space="preserve">”</w:t>
+      </w:r>
+      <w:r>
+        <w:t xml:space="preserve"> </w:t>
+      </w:r>
+      <w:r>
+        <w:t xml:space="preserve">by IoT Breakthrough for an unprecedented third consecutive year. The honor recognizes Emerson’s commitment to helping customers in industries such as chemical, life sciences, power, and oil and gas define and execute a practical and successful path to digital transformation. Emerson recently introduced a new, dedicated digital transformation business that combines Emerson’s leading sensing technology, operational analytics and broad services capabilities to deliver targeted digital solutions to customer challenges.</w:t>
       </w:r>
     </w:p>
     <w:p>
-      <w:r>
-        <w:pict>
-          <v:rect style="width:0;height:1.5pt" o:hralign="center" o:hrstd="t" o:hr="t"/>
-        </w:pict>
+      <w:pPr>
+        <w:pStyle w:val="BodyText"/>
+      </w:pPr>
+      <w:r>
+        <w:rPr>
+          <w:b/>
+        </w:rPr>
+        <w:t xml:space="preserve">Feb 04, 2020</w:t>
+      </w:r>
+      <w:r>
+        <w:br/>
+      </w:r>
+      <w:r>
+        <w:t xml:space="preserve">First-quarter earnings were $326 million, or 53 cents a share, down 30% compared with $465 million, or 74 cents a share a year earlier. Adjusted earnings were 67 cents, matching the expectations of analysts polled by FactSet. Total revenue was $4.15 billion, remaining roughly the same from a year earlier. Analysts were expecting revenue of $4.15 billion. Emerson expects FY2020 adjusted EPS of $3.55 to $3.80 compared with its previous outlook of $3.48 to $3.72 and the Street projection of $3.63. The company said the improved outlook reflects the favorable impact of expected savings from its restructuring efforts.</w:t>
+      </w:r>
+    </w:p>
+    <w:p>
+      <w:pPr>
+        <w:pStyle w:val="BodyText"/>
+      </w:pPr>
+      <w:r>
+        <w:rPr>
+          <w:b/>
+        </w:rPr>
+        <w:t xml:space="preserve">Feb 14, 2020</w:t>
+      </w:r>
+      <w:r>
+        <w:br/>
+      </w:r>
+      <w:r>
+        <w:t xml:space="preserve">Says it has no plans to break up its current portfolio of businesses. During a presentation to investors the industrial conglomerate says there will be</w:t>
+      </w:r>
+      <w:r>
+        <w:t xml:space="preserve"> </w:t>
+      </w:r>
+      <w:r>
+        <w:t xml:space="preserve">“</w:t>
+      </w:r>
+      <w:r>
+        <w:t xml:space="preserve">no breakup unless a major strategic acquisition</w:t>
+      </w:r>
+      <w:r>
+        <w:t xml:space="preserve">”</w:t>
+      </w:r>
+      <w:r>
+        <w:t xml:space="preserve"> </w:t>
+      </w:r>
+      <w:r>
+        <w:t xml:space="preserve">is undertaken that would require a move.</w:t>
+      </w:r>
+    </w:p>
+    <w:p>
+      <w:pPr>
+        <w:pStyle w:val="BodyText"/>
+      </w:pPr>
+      <w:r>
+        <w:rPr>
+          <w:b/>
+        </w:rPr>
+        <w:t xml:space="preserve">Feb 18, 2020</w:t>
+      </w:r>
+      <w:r>
+        <w:br/>
+      </w:r>
+      <w:r>
+        <w:t xml:space="preserve">RBC Capital Markets analyst Deane Dray cut the recommendation on Emerson Electric Co. to sector perform from outperform. PT set to $74, implies a 0.7% increase from last price.</w:t>
+      </w:r>
+    </w:p>
+    <w:p>
+      <w:pPr>
+        <w:pStyle w:val="BodyText"/>
+      </w:pPr>
+      <w:r>
+        <w:rPr>
+          <w:b/>
+        </w:rPr>
+        <w:t xml:space="preserve">Feb 21, 2020</w:t>
+      </w:r>
+      <w:r>
+        <w:br/>
+      </w:r>
+      <w:r>
+        <w:t xml:space="preserve">Was cut to sector perform from outperform at RBC Capital Markets, which wrote that its</w:t>
+      </w:r>
+      <w:r>
+        <w:t xml:space="preserve"> </w:t>
+      </w:r>
+      <w:r>
+        <w:t xml:space="preserve">“</w:t>
+      </w:r>
+      <w:r>
+        <w:t xml:space="preserve">bull case for a breakup appears to be postponed.</w:t>
+      </w:r>
+      <w:r>
+        <w:t xml:space="preserve">”</w:t>
+      </w:r>
+    </w:p>
+    <w:p>
+      <w:pPr>
+        <w:pStyle w:val="BodyText"/>
+      </w:pPr>
+      <w:r>
+        <w:rPr>
+          <w:b/>
+        </w:rPr>
+        <w:t xml:space="preserve">Feb 28, 2020</w:t>
+      </w:r>
+      <w:r>
+        <w:br/>
+      </w:r>
+      <w:r>
+        <w:t xml:space="preserve">Estimates 2Q sales impact from coronavirus at least $100m to $150m. Company had estimated at investor conference on Feb. 13 that impact would be $75m to $100m. Emerson now says half of the expected 2Q sales impact expected to be recovered in the fiscal year, but cautions that the longer the virus endures, the lower the likelihood of sales recovery this year.</w:t>
+      </w:r>
+    </w:p>
+    <w:p>
+      <w:pPr>
+        <w:pStyle w:val="BodyText"/>
+      </w:pPr>
+      <w:r>
+        <w:rPr>
+          <w:b/>
+        </w:rPr>
+        <w:t xml:space="preserve">Mar 13, 2020</w:t>
+      </w:r>
+      <w:r>
+        <w:br/>
+      </w:r>
+      <w:r>
+        <w:t xml:space="preserve">Wolfe Research analyst Nigel Coe cut the recommendation on Emerson Electric Co. to peerperform from outperform.Price target set to $71, implies a 48% increase from last price. Emerson Electric average price target is $77.60.</w:t>
+      </w:r>
+    </w:p>
+    <w:p>
+      <w:pPr>
+        <w:pStyle w:val="BodyText"/>
+      </w:pPr>
+      <w:r>
+        <w:rPr>
+          <w:b/>
+        </w:rPr>
+        <w:t xml:space="preserve">Apr 21, 2020</w:t>
+      </w:r>
+      <w:r>
+        <w:br/>
+      </w:r>
+      <w:r>
+        <w:t xml:space="preserve">The company reported sales fell 9% to $4.16 billion in its fiscal second quarter, down from $4.57 billion a year earlier. Analysts polled by FactSet had forecast $4.28 billion in sales for the latest period. Profit slipped to $517 million, or 84 cents a share, from $520 million, or 84 cents a share, the year earlier. Emerson’s adjusted profit of 89 cents a share beat the consensus estimate for that metric by 12 cents. Lower costs helped results. Selling, general and administrative expenses dropped to $983 million from $1.15 billion. Moving forward, Emerson is anticipating FY2020 adjusted EPS of $3 to $3.20 compared with the previous projected range of $3.55 to $3.80. The company said that 2020 buybacks will be approximately $950 million, compared with its prior guidance of $1.5 billion, and capital expenditures are projected to be $550 million, down from the previous estimate of $650 million. It also maintained its current dividend policy.</w:t>
+      </w:r>
+    </w:p>
+    <w:p>
+      <w:pPr>
+        <w:pStyle w:val="BodyText"/>
+      </w:pPr>
+      <w:r>
+        <w:rPr>
+          <w:b/>
+        </w:rPr>
+        <w:t xml:space="preserve">Jun 30, 2020</w:t>
+      </w:r>
+      <w:r>
+        <w:br/>
+      </w:r>
+      <w:r>
+        <w:t xml:space="preserve">Price Target Raised to $59.00/Share From $54.00 by Morgan Stanley.</w:t>
       </w:r>
     </w:p>
     <w:sectPr/>

</xml_diff>